<commit_message>
checar direccion y bodega
</commit_message>
<xml_diff>
--- a/planos.docx
+++ b/planos.docx
@@ -2323,20 +2323,6 @@
           <w:tab w:val="left" w:pos="5576"/>
         </w:tabs>
       </w:pPr>
-    </w:p>
-    <w:p>
-      <w:pPr>
-        <w:tabs>
-          <w:tab w:val="left" w:pos="5576"/>
-        </w:tabs>
-      </w:pPr>
-    </w:p>
-    <w:p>
-      <w:pPr>
-        <w:tabs>
-          <w:tab w:val="left" w:pos="5576"/>
-        </w:tabs>
-      </w:pPr>
       <w:r>
         <w:rPr>
           <w:noProof/>
@@ -3997,14 +3983,6 @@
     <w:p/>
     <w:p/>
     <w:p>
-      <w:pPr>
-        <w:jc w:val="center"/>
-      </w:pPr>
-    </w:p>
-    <w:p>
-      <w:pPr>
-        <w:jc w:val="center"/>
-      </w:pPr>
       <w:r>
         <w:rPr>
           <w:noProof/>
@@ -4046,7 +4024,13 @@
                         <w:txbxContent>
                           <w:p>
                             <w:r>
-                              <w:t>Aula 1 (12 host)</w:t>
+                              <w:t>Aula 1 (1</w:t>
+                            </w:r>
+                            <w:r>
+                              <w:t>6</w:t>
+                            </w:r>
+                            <w:r>
+                              <w:t xml:space="preserve"> host)</w:t>
                             </w:r>
                           </w:p>
                         </w:txbxContent>
@@ -4071,12 +4055,18 @@
           </mc:Choice>
           <mc:Fallback>
             <w:pict>
-              <v:shape w14:anchorId="1ECBB579" id="_x0000_s1029" type="#_x0000_t202" style="position:absolute;left:0;text-align:left;margin-left:25.2pt;margin-top:7.55pt;width:90pt;height:21.25pt;z-index:251780096;visibility:visible;mso-wrap-style:square;mso-width-percent:0;mso-height-percent:0;mso-wrap-distance-left:9pt;mso-wrap-distance-top:0;mso-wrap-distance-right:9pt;mso-wrap-distance-bottom:0;mso-position-horizontal:absolute;mso-position-horizontal-relative:text;mso-position-vertical:absolute;mso-position-vertical-relative:text;mso-width-percent:0;mso-height-percent:0;mso-width-relative:margin;mso-height-relative:margin;v-text-anchor:top" o:gfxdata="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" filled="f" stroked="f" strokeweight=".5pt">
+              <v:shape w14:anchorId="1ECBB579" id="_x0000_s1029" type="#_x0000_t202" style="position:absolute;margin-left:25.2pt;margin-top:7.55pt;width:90pt;height:21.25pt;z-index:251780096;visibility:visible;mso-wrap-style:square;mso-width-percent:0;mso-height-percent:0;mso-wrap-distance-left:9pt;mso-wrap-distance-top:0;mso-wrap-distance-right:9pt;mso-wrap-distance-bottom:0;mso-position-horizontal:absolute;mso-position-horizontal-relative:text;mso-position-vertical:absolute;mso-position-vertical-relative:text;mso-width-percent:0;mso-height-percent:0;mso-width-relative:margin;mso-height-relative:margin;v-text-anchor:top" o:gfxdata="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" filled="f" stroked="f" strokeweight=".5pt">
                 <v:textbox>
                   <w:txbxContent>
                     <w:p>
                       <w:r>
-                        <w:t>Aula 1 (12 host)</w:t>
+                        <w:t>Aula 1 (1</w:t>
+                      </w:r>
+                      <w:r>
+                        <w:t>6</w:t>
+                      </w:r>
+                      <w:r>
+                        <w:t xml:space="preserve"> host)</w:t>
                       </w:r>
                     </w:p>
                   </w:txbxContent>
@@ -4098,35 +4088,34 @@
         <mc:AlternateContent>
           <mc:Choice Requires="wps">
             <w:drawing>
-              <wp:anchor distT="0" distB="0" distL="114300" distR="114300" simplePos="0" relativeHeight="251752448" behindDoc="0" locked="0" layoutInCell="1" allowOverlap="1" wp14:anchorId="03B0EE8C" wp14:editId="35BC2862">
+              <wp:anchor distT="0" distB="0" distL="114300" distR="114300" simplePos="0" relativeHeight="251833344" behindDoc="0" locked="0" layoutInCell="1" allowOverlap="1" wp14:anchorId="3AB1536B" wp14:editId="3FDA049E">
                 <wp:simplePos x="0" y="0"/>
                 <wp:positionH relativeFrom="column">
-                  <wp:posOffset>427300</wp:posOffset>
+                  <wp:posOffset>1764665</wp:posOffset>
                 </wp:positionH>
                 <wp:positionV relativeFrom="paragraph">
-                  <wp:posOffset>121699</wp:posOffset>
+                  <wp:posOffset>40005</wp:posOffset>
                 </wp:positionV>
-                <wp:extent cx="317224" cy="1774190"/>
-                <wp:effectExtent l="0" t="0" r="6985" b="0"/>
+                <wp:extent cx="215900" cy="431800"/>
+                <wp:effectExtent l="6350" t="0" r="0" b="0"/>
                 <wp:wrapNone/>
-                <wp:docPr id="1072493985" name="Rectángulo 1"/>
+                <wp:docPr id="1914416792" name="Rectángulo 1"/>
                 <wp:cNvGraphicFramePr/>
                 <a:graphic xmlns:a="http://schemas.openxmlformats.org/drawingml/2006/main">
                   <a:graphicData uri="http://schemas.microsoft.com/office/word/2010/wordprocessingShape">
                     <wps:wsp>
                       <wps:cNvSpPr/>
                       <wps:spPr>
-                        <a:xfrm>
+                        <a:xfrm rot="5400000">
                           <a:off x="0" y="0"/>
-                          <a:ext cx="317224" cy="1774190"/>
+                          <a:ext cx="215900" cy="431800"/>
                         </a:xfrm>
                         <a:prstGeom prst="rect">
                           <a:avLst/>
                         </a:prstGeom>
                         <a:solidFill>
-                          <a:schemeClr val="accent6">
-                            <a:lumMod val="20000"/>
-                            <a:lumOff val="80000"/>
+                          <a:schemeClr val="accent2">
+                            <a:lumMod val="75000"/>
                           </a:schemeClr>
                         </a:solidFill>
                         <a:ln>
@@ -4169,7 +4158,7 @@
           </mc:Choice>
           <mc:Fallback>
             <w:pict>
-              <v:rect w14:anchorId="41615ACF" id="Rectángulo 1" o:spid="_x0000_s1026" style="position:absolute;margin-left:33.65pt;margin-top:9.6pt;width:25pt;height:139.7pt;z-index:251752448;visibility:visible;mso-wrap-style:square;mso-width-percent:0;mso-height-percent:0;mso-wrap-distance-left:9pt;mso-wrap-distance-top:0;mso-wrap-distance-right:9pt;mso-wrap-distance-bottom:0;mso-position-horizontal:absolute;mso-position-horizontal-relative:text;mso-position-vertical:absolute;mso-position-vertical-relative:text;mso-width-percent:0;mso-height-percent:0;mso-width-relative:margin;mso-height-relative:margin;v-text-anchor:middle" o:gfxdata="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" fillcolor="#e2efd9 [665]" stroked="f" strokeweight="1pt"/>
+              <v:rect w14:anchorId="18AC6D5E" id="Rectángulo 1" o:spid="_x0000_s1026" style="position:absolute;margin-left:138.95pt;margin-top:3.15pt;width:17pt;height:34pt;rotation:90;z-index:251833344;visibility:visible;mso-wrap-style:square;mso-width-percent:0;mso-height-percent:0;mso-wrap-distance-left:9pt;mso-wrap-distance-top:0;mso-wrap-distance-right:9pt;mso-wrap-distance-bottom:0;mso-position-horizontal:absolute;mso-position-horizontal-relative:text;mso-position-vertical:absolute;mso-position-vertical-relative:text;mso-width-percent:0;mso-height-percent:0;mso-width-relative:margin;mso-height-relative:margin;v-text-anchor:middle" o:gfxdata="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" fillcolor="#c45911 [2405]" stroked="f" strokeweight="1pt"/>
             </w:pict>
           </mc:Fallback>
         </mc:AlternateContent>
@@ -4181,25 +4170,25 @@
         <mc:AlternateContent>
           <mc:Choice Requires="wps">
             <w:drawing>
-              <wp:anchor distT="0" distB="0" distL="114300" distR="114300" simplePos="0" relativeHeight="251748352" behindDoc="0" locked="0" layoutInCell="1" allowOverlap="1" wp14:anchorId="3ACDC714" wp14:editId="035B2396">
+              <wp:anchor distT="0" distB="0" distL="114300" distR="114300" simplePos="0" relativeHeight="251830272" behindDoc="0" locked="0" layoutInCell="1" allowOverlap="1" wp14:anchorId="2DE2D4DC" wp14:editId="720CD083">
                 <wp:simplePos x="0" y="0"/>
                 <wp:positionH relativeFrom="column">
-                  <wp:posOffset>749300</wp:posOffset>
+                  <wp:posOffset>2196465</wp:posOffset>
                 </wp:positionH>
                 <wp:positionV relativeFrom="paragraph">
-                  <wp:posOffset>138430</wp:posOffset>
+                  <wp:posOffset>40640</wp:posOffset>
                 </wp:positionV>
                 <wp:extent cx="215900" cy="431800"/>
-                <wp:effectExtent l="0" t="0" r="0" b="6350"/>
+                <wp:effectExtent l="6350" t="0" r="0" b="0"/>
                 <wp:wrapNone/>
-                <wp:docPr id="1665743395" name="Rectángulo 1"/>
+                <wp:docPr id="1103404211" name="Rectángulo 1"/>
                 <wp:cNvGraphicFramePr/>
                 <a:graphic xmlns:a="http://schemas.openxmlformats.org/drawingml/2006/main">
                   <a:graphicData uri="http://schemas.microsoft.com/office/word/2010/wordprocessingShape">
                     <wps:wsp>
                       <wps:cNvSpPr/>
                       <wps:spPr>
-                        <a:xfrm>
+                        <a:xfrm rot="5400000">
                           <a:off x="0" y="0"/>
                           <a:ext cx="215900" cy="431800"/>
                         </a:xfrm>
@@ -4251,7 +4240,7 @@
           </mc:Choice>
           <mc:Fallback>
             <w:pict>
-              <v:rect w14:anchorId="10629985" id="Rectángulo 1" o:spid="_x0000_s1026" style="position:absolute;margin-left:59pt;margin-top:10.9pt;width:17pt;height:34pt;z-index:251748352;visibility:visible;mso-wrap-style:square;mso-width-percent:0;mso-height-percent:0;mso-wrap-distance-left:9pt;mso-wrap-distance-top:0;mso-wrap-distance-right:9pt;mso-wrap-distance-bottom:0;mso-position-horizontal:absolute;mso-position-horizontal-relative:text;mso-position-vertical:absolute;mso-position-vertical-relative:text;mso-width-percent:0;mso-height-percent:0;mso-width-relative:margin;mso-height-relative:margin;v-text-anchor:middle" o:gfxdata="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" fillcolor="#c45911 [2405]" stroked="f" strokeweight="1pt"/>
+              <v:rect w14:anchorId="379A8A12" id="Rectángulo 1" o:spid="_x0000_s1026" style="position:absolute;margin-left:172.95pt;margin-top:3.2pt;width:17pt;height:34pt;rotation:90;z-index:251830272;visibility:visible;mso-wrap-style:square;mso-width-percent:0;mso-height-percent:0;mso-wrap-distance-left:9pt;mso-wrap-distance-top:0;mso-wrap-distance-right:9pt;mso-wrap-distance-bottom:0;mso-position-horizontal:absolute;mso-position-horizontal-relative:text;mso-position-vertical:absolute;mso-position-vertical-relative:text;mso-width-percent:0;mso-height-percent:0;mso-width-relative:margin;mso-height-relative:margin;v-text-anchor:middle" o:gfxdata="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" fillcolor="#c45911 [2405]" stroked="f" strokeweight="1pt"/>
             </w:pict>
           </mc:Fallback>
         </mc:AlternateContent>
@@ -4263,32 +4252,39 @@
         <mc:AlternateContent>
           <mc:Choice Requires="wps">
             <w:drawing>
-              <wp:anchor distT="0" distB="0" distL="114300" distR="114300" simplePos="0" relativeHeight="251726848" behindDoc="0" locked="0" layoutInCell="1" allowOverlap="1" wp14:anchorId="4C9A8DE0" wp14:editId="60419F1E">
+              <wp:anchor distT="0" distB="0" distL="114300" distR="114300" simplePos="0" relativeHeight="251849728" behindDoc="0" locked="0" layoutInCell="1" allowOverlap="1" wp14:anchorId="60B7065A" wp14:editId="687B873B">
                 <wp:simplePos x="0" y="0"/>
                 <wp:positionH relativeFrom="column">
-                  <wp:posOffset>427990</wp:posOffset>
+                  <wp:posOffset>2628900</wp:posOffset>
                 </wp:positionH>
                 <wp:positionV relativeFrom="paragraph">
-                  <wp:posOffset>121920</wp:posOffset>
+                  <wp:posOffset>40005</wp:posOffset>
                 </wp:positionV>
-                <wp:extent cx="2815200" cy="1774800"/>
-                <wp:effectExtent l="0" t="0" r="23495" b="16510"/>
+                <wp:extent cx="215900" cy="431800"/>
+                <wp:effectExtent l="6350" t="0" r="0" b="0"/>
                 <wp:wrapNone/>
-                <wp:docPr id="331923315" name="Rectángulo 1"/>
+                <wp:docPr id="262225931" name="Rectángulo 1"/>
                 <wp:cNvGraphicFramePr/>
                 <a:graphic xmlns:a="http://schemas.openxmlformats.org/drawingml/2006/main">
                   <a:graphicData uri="http://schemas.microsoft.com/office/word/2010/wordprocessingShape">
                     <wps:wsp>
                       <wps:cNvSpPr/>
                       <wps:spPr>
-                        <a:xfrm>
+                        <a:xfrm rot="5400000">
                           <a:off x="0" y="0"/>
-                          <a:ext cx="2815200" cy="1774800"/>
+                          <a:ext cx="215900" cy="431800"/>
                         </a:xfrm>
                         <a:prstGeom prst="rect">
                           <a:avLst/>
                         </a:prstGeom>
-                        <a:noFill/>
+                        <a:solidFill>
+                          <a:schemeClr val="accent2">
+                            <a:lumMod val="75000"/>
+                          </a:schemeClr>
+                        </a:solidFill>
+                        <a:ln>
+                          <a:noFill/>
+                        </a:ln>
                       </wps:spPr>
                       <wps:style>
                         <a:lnRef idx="2">
@@ -4326,13 +4322,11 @@
           </mc:Choice>
           <mc:Fallback>
             <w:pict>
-              <v:rect w14:anchorId="426244DA" id="Rectángulo 1" o:spid="_x0000_s1026" style="position:absolute;margin-left:33.7pt;margin-top:9.6pt;width:221.65pt;height:139.75pt;z-index:251726848;visibility:visible;mso-wrap-style:square;mso-width-percent:0;mso-height-percent:0;mso-wrap-distance-left:9pt;mso-wrap-distance-top:0;mso-wrap-distance-right:9pt;mso-wrap-distance-bottom:0;mso-position-horizontal:absolute;mso-position-horizontal-relative:text;mso-position-vertical:absolute;mso-position-vertical-relative:text;mso-width-percent:0;mso-height-percent:0;mso-width-relative:margin;mso-height-relative:margin;v-text-anchor:middle" o:gfxdata="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" filled="f" strokecolor="#09101d [484]" strokeweight="1pt"/>
+              <v:rect w14:anchorId="2E261BB2" id="Rectángulo 1" o:spid="_x0000_s1026" style="position:absolute;margin-left:207pt;margin-top:3.15pt;width:17pt;height:34pt;rotation:90;z-index:251849728;visibility:visible;mso-wrap-style:square;mso-width-percent:0;mso-height-percent:0;mso-wrap-distance-left:9pt;mso-wrap-distance-top:0;mso-wrap-distance-right:9pt;mso-wrap-distance-bottom:0;mso-position-horizontal:absolute;mso-position-horizontal-relative:text;mso-position-vertical:absolute;mso-position-vertical-relative:text;mso-width-percent:0;mso-height-percent:0;mso-width-relative:margin;mso-height-relative:margin;v-text-anchor:middle" o:gfxdata="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" fillcolor="#c45911 [2405]" stroked="f" strokeweight="1pt"/>
             </w:pict>
           </mc:Fallback>
         </mc:AlternateContent>
       </w:r>
-    </w:p>
-    <w:p>
       <w:r>
         <w:rPr>
           <w:noProof/>
@@ -4340,33 +4334,33 @@
         <mc:AlternateContent>
           <mc:Choice Requires="wps">
             <w:drawing>
-              <wp:anchor distT="0" distB="0" distL="114300" distR="114300" simplePos="0" relativeHeight="251750400" behindDoc="0" locked="0" layoutInCell="1" allowOverlap="1" wp14:anchorId="3BD3E2CB" wp14:editId="4AB058C4">
+              <wp:anchor distT="0" distB="0" distL="114300" distR="114300" simplePos="0" relativeHeight="251851776" behindDoc="0" locked="0" layoutInCell="1" allowOverlap="1" wp14:anchorId="35E1AF27" wp14:editId="2E0944B5">
                 <wp:simplePos x="0" y="0"/>
                 <wp:positionH relativeFrom="column">
-                  <wp:posOffset>1037590</wp:posOffset>
+                  <wp:posOffset>1334588</wp:posOffset>
                 </wp:positionH>
                 <wp:positionV relativeFrom="paragraph">
-                  <wp:posOffset>-183515</wp:posOffset>
+                  <wp:posOffset>43815</wp:posOffset>
                 </wp:positionV>
-                <wp:extent cx="324000" cy="36000"/>
-                <wp:effectExtent l="0" t="0" r="0" b="2540"/>
+                <wp:extent cx="215900" cy="431800"/>
+                <wp:effectExtent l="6350" t="0" r="0" b="0"/>
                 <wp:wrapNone/>
-                <wp:docPr id="1164868761" name="Rectángulo 1"/>
+                <wp:docPr id="2047246601" name="Rectángulo 1"/>
                 <wp:cNvGraphicFramePr/>
                 <a:graphic xmlns:a="http://schemas.openxmlformats.org/drawingml/2006/main">
                   <a:graphicData uri="http://schemas.microsoft.com/office/word/2010/wordprocessingShape">
                     <wps:wsp>
                       <wps:cNvSpPr/>
                       <wps:spPr>
-                        <a:xfrm flipV="1">
+                        <a:xfrm rot="5400000">
                           <a:off x="0" y="0"/>
-                          <a:ext cx="324000" cy="36000"/>
+                          <a:ext cx="215900" cy="431800"/>
                         </a:xfrm>
                         <a:prstGeom prst="rect">
                           <a:avLst/>
                         </a:prstGeom>
                         <a:solidFill>
-                          <a:schemeClr val="bg2">
+                          <a:schemeClr val="accent2">
                             <a:lumMod val="75000"/>
                           </a:schemeClr>
                         </a:solidFill>
@@ -4410,7 +4404,7 @@
           </mc:Choice>
           <mc:Fallback>
             <w:pict>
-              <v:rect w14:anchorId="63013B0A" id="Rectángulo 1" o:spid="_x0000_s1026" style="position:absolute;margin-left:81.7pt;margin-top:-14.45pt;width:25.5pt;height:2.85pt;flip:y;z-index:251750400;visibility:visible;mso-wrap-style:square;mso-width-percent:0;mso-height-percent:0;mso-wrap-distance-left:9pt;mso-wrap-distance-top:0;mso-wrap-distance-right:9pt;mso-wrap-distance-bottom:0;mso-position-horizontal:absolute;mso-position-horizontal-relative:text;mso-position-vertical:absolute;mso-position-vertical-relative:text;mso-width-percent:0;mso-height-percent:0;mso-width-relative:margin;mso-height-relative:margin;v-text-anchor:middle" o:gfxdata="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" fillcolor="#aeaaaa [2414]" stroked="f" strokeweight="1pt"/>
+              <v:rect w14:anchorId="0036FB93" id="Rectángulo 1" o:spid="_x0000_s1026" style="position:absolute;margin-left:105.1pt;margin-top:3.45pt;width:17pt;height:34pt;rotation:90;z-index:251851776;visibility:visible;mso-wrap-style:square;mso-width-percent:0;mso-height-percent:0;mso-wrap-distance-left:9pt;mso-wrap-distance-top:0;mso-wrap-distance-right:9pt;mso-wrap-distance-bottom:0;mso-position-horizontal:absolute;mso-position-horizontal-relative:text;mso-position-vertical:absolute;mso-position-vertical-relative:text;mso-width-percent:0;mso-height-percent:0;mso-width-relative:margin;mso-height-relative:margin;v-text-anchor:middle" o:gfxdata="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" fillcolor="#c45911 [2405]" stroked="f" strokeweight="1pt"/>
             </w:pict>
           </mc:Fallback>
         </mc:AlternateContent>
@@ -4422,18 +4416,18 @@
         <mc:AlternateContent>
           <mc:Choice Requires="wps">
             <w:drawing>
-              <wp:anchor distT="0" distB="0" distL="114300" distR="114300" simplePos="0" relativeHeight="251749376" behindDoc="0" locked="0" layoutInCell="1" allowOverlap="1" wp14:anchorId="6A4A3AEE" wp14:editId="3CC3B399">
+              <wp:anchor distT="0" distB="0" distL="114300" distR="114300" simplePos="0" relativeHeight="251653118" behindDoc="0" locked="0" layoutInCell="1" allowOverlap="1" wp14:anchorId="2AC8A00D" wp14:editId="6DB0DD20">
                 <wp:simplePos x="0" y="0"/>
                 <wp:positionH relativeFrom="column">
-                  <wp:posOffset>1038225</wp:posOffset>
+                  <wp:posOffset>427355</wp:posOffset>
                 </wp:positionH>
                 <wp:positionV relativeFrom="paragraph">
-                  <wp:posOffset>-163195</wp:posOffset>
+                  <wp:posOffset>115570</wp:posOffset>
                 </wp:positionV>
-                <wp:extent cx="274320" cy="514350"/>
-                <wp:effectExtent l="0" t="0" r="0" b="0"/>
+                <wp:extent cx="2814955" cy="1774190"/>
+                <wp:effectExtent l="0" t="0" r="4445" b="0"/>
                 <wp:wrapNone/>
-                <wp:docPr id="1670407434" name="Rectángulo 1"/>
+                <wp:docPr id="654894643" name="Rectángulo 1"/>
                 <wp:cNvGraphicFramePr/>
                 <a:graphic xmlns:a="http://schemas.openxmlformats.org/drawingml/2006/main">
                   <a:graphicData uri="http://schemas.microsoft.com/office/word/2010/wordprocessingShape">
@@ -4442,7 +4436,7 @@
                       <wps:spPr>
                         <a:xfrm>
                           <a:off x="0" y="0"/>
-                          <a:ext cx="274320" cy="514350"/>
+                          <a:ext cx="2814955" cy="1774190"/>
                         </a:xfrm>
                         <a:prstGeom prst="rect">
                           <a:avLst/>
@@ -4493,7 +4487,7 @@
           </mc:Choice>
           <mc:Fallback>
             <w:pict>
-              <v:rect w14:anchorId="5C2C63A4" id="Rectángulo 1" o:spid="_x0000_s1026" style="position:absolute;margin-left:81.75pt;margin-top:-12.85pt;width:21.6pt;height:40.5pt;z-index:251749376;visibility:visible;mso-wrap-style:square;mso-width-percent:0;mso-height-percent:0;mso-wrap-distance-left:9pt;mso-wrap-distance-top:0;mso-wrap-distance-right:9pt;mso-wrap-distance-bottom:0;mso-position-horizontal:absolute;mso-position-horizontal-relative:text;mso-position-vertical:absolute;mso-position-vertical-relative:text;mso-width-percent:0;mso-height-percent:0;mso-width-relative:margin;mso-height-relative:margin;v-text-anchor:middle" o:gfxdata="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" fillcolor="#e2efd9 [665]" stroked="f" strokeweight="1pt"/>
+              <v:rect w14:anchorId="5A4025C4" id="Rectángulo 1" o:spid="_x0000_s1026" style="position:absolute;margin-left:33.65pt;margin-top:9.1pt;width:221.65pt;height:139.7pt;z-index:251653118;visibility:visible;mso-wrap-style:square;mso-width-percent:0;mso-height-percent:0;mso-wrap-distance-left:9pt;mso-wrap-distance-top:0;mso-wrap-distance-right:9pt;mso-wrap-distance-bottom:0;mso-position-horizontal:absolute;mso-position-horizontal-relative:text;mso-position-vertical:absolute;mso-position-vertical-relative:text;mso-width-percent:0;mso-height-percent:0;mso-width-relative:margin;mso-height-relative:margin;v-text-anchor:middle" o:gfxdata="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" fillcolor="#e2efd9 [665]" stroked="f" strokeweight="1pt"/>
             </w:pict>
           </mc:Fallback>
         </mc:AlternateContent>
@@ -4505,35 +4499,34 @@
         <mc:AlternateContent>
           <mc:Choice Requires="wps">
             <w:drawing>
-              <wp:anchor distT="0" distB="0" distL="114300" distR="114300" simplePos="0" relativeHeight="251746304" behindDoc="0" locked="0" layoutInCell="1" allowOverlap="1" wp14:anchorId="0A54D6B6" wp14:editId="73BDC228">
+              <wp:anchor distT="0" distB="0" distL="114300" distR="114300" simplePos="0" relativeHeight="251843584" behindDoc="0" locked="0" layoutInCell="1" allowOverlap="1" wp14:anchorId="6F76DF96" wp14:editId="3E6C827E">
                 <wp:simplePos x="0" y="0"/>
                 <wp:positionH relativeFrom="column">
-                  <wp:posOffset>749711</wp:posOffset>
+                  <wp:posOffset>896893</wp:posOffset>
                 </wp:positionH>
                 <wp:positionV relativeFrom="paragraph">
-                  <wp:posOffset>-164166</wp:posOffset>
+                  <wp:posOffset>115842</wp:posOffset>
                 </wp:positionV>
-                <wp:extent cx="323850" cy="1774190"/>
-                <wp:effectExtent l="0" t="0" r="0" b="0"/>
+                <wp:extent cx="288000" cy="36000"/>
+                <wp:effectExtent l="0" t="0" r="0" b="2540"/>
                 <wp:wrapNone/>
-                <wp:docPr id="165516420" name="Rectángulo 1"/>
+                <wp:docPr id="866961307" name="Rectángulo 1"/>
                 <wp:cNvGraphicFramePr/>
                 <a:graphic xmlns:a="http://schemas.openxmlformats.org/drawingml/2006/main">
                   <a:graphicData uri="http://schemas.microsoft.com/office/word/2010/wordprocessingShape">
                     <wps:wsp>
                       <wps:cNvSpPr/>
                       <wps:spPr>
-                        <a:xfrm>
+                        <a:xfrm flipV="1">
                           <a:off x="0" y="0"/>
-                          <a:ext cx="323850" cy="1774190"/>
+                          <a:ext cx="288000" cy="36000"/>
                         </a:xfrm>
                         <a:prstGeom prst="rect">
                           <a:avLst/>
                         </a:prstGeom>
                         <a:solidFill>
-                          <a:schemeClr val="accent6">
-                            <a:lumMod val="20000"/>
-                            <a:lumOff val="80000"/>
+                          <a:schemeClr val="bg2">
+                            <a:lumMod val="75000"/>
                           </a:schemeClr>
                         </a:solidFill>
                         <a:ln>
@@ -4576,7 +4569,7 @@
           </mc:Choice>
           <mc:Fallback>
             <w:pict>
-              <v:rect w14:anchorId="12AB00A6" id="Rectángulo 1" o:spid="_x0000_s1026" style="position:absolute;margin-left:59.05pt;margin-top:-12.95pt;width:25.5pt;height:139.7pt;z-index:251746304;visibility:visible;mso-wrap-style:square;mso-width-percent:0;mso-height-percent:0;mso-wrap-distance-left:9pt;mso-wrap-distance-top:0;mso-wrap-distance-right:9pt;mso-wrap-distance-bottom:0;mso-position-horizontal:absolute;mso-position-horizontal-relative:text;mso-position-vertical:absolute;mso-position-vertical-relative:text;mso-width-percent:0;mso-height-percent:0;mso-width-relative:margin;mso-height-relative:margin;v-text-anchor:middle" o:gfxdata="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" fillcolor="#e2efd9 [665]" stroked="f" strokeweight="1pt"/>
+              <v:rect w14:anchorId="3969CA7B" id="Rectángulo 1" o:spid="_x0000_s1026" style="position:absolute;margin-left:70.6pt;margin-top:9.1pt;width:22.7pt;height:2.85pt;flip:y;z-index:251843584;visibility:visible;mso-wrap-style:square;mso-width-percent:0;mso-height-percent:0;mso-wrap-distance-left:9pt;mso-wrap-distance-top:0;mso-wrap-distance-right:9pt;mso-wrap-distance-bottom:0;mso-position-horizontal:absolute;mso-position-horizontal-relative:text;mso-position-vertical:absolute;mso-position-vertical-relative:text;mso-width-percent:0;mso-height-percent:0;mso-width-relative:margin;mso-height-relative:margin;v-text-anchor:middle" o:gfxdata="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" fillcolor="#aeaaaa [2414]" stroked="f" strokeweight="1pt"/>
             </w:pict>
           </mc:Fallback>
         </mc:AlternateContent>
@@ -4588,18 +4581,92 @@
         <mc:AlternateContent>
           <mc:Choice Requires="wps">
             <w:drawing>
-              <wp:anchor distT="0" distB="0" distL="114300" distR="114300" simplePos="0" relativeHeight="251731968" behindDoc="0" locked="0" layoutInCell="1" allowOverlap="1" wp14:anchorId="51CE61A8" wp14:editId="75853DE0">
+              <wp:anchor distT="0" distB="0" distL="114300" distR="114300" simplePos="0" relativeHeight="251854848" behindDoc="0" locked="0" layoutInCell="1" allowOverlap="1" wp14:anchorId="7CDC61E7" wp14:editId="2DA4C851">
                 <wp:simplePos x="0" y="0"/>
                 <wp:positionH relativeFrom="column">
-                  <wp:posOffset>448347</wp:posOffset>
+                  <wp:posOffset>426085</wp:posOffset>
                 </wp:positionH>
                 <wp:positionV relativeFrom="paragraph">
-                  <wp:posOffset>942452</wp:posOffset>
+                  <wp:posOffset>120650</wp:posOffset>
                 </wp:positionV>
-                <wp:extent cx="2462306" cy="237490"/>
+                <wp:extent cx="468000" cy="0"/>
                 <wp:effectExtent l="0" t="0" r="0" b="0"/>
                 <wp:wrapNone/>
-                <wp:docPr id="1008017646" name="Rectángulo 1"/>
+                <wp:docPr id="2090453407" name="Conector recto 99"/>
+                <wp:cNvGraphicFramePr/>
+                <a:graphic xmlns:a="http://schemas.openxmlformats.org/drawingml/2006/main">
+                  <a:graphicData uri="http://schemas.microsoft.com/office/word/2010/wordprocessingShape">
+                    <wps:wsp>
+                      <wps:cNvCnPr/>
+                      <wps:spPr>
+                        <a:xfrm>
+                          <a:off x="0" y="0"/>
+                          <a:ext cx="468000" cy="0"/>
+                        </a:xfrm>
+                        <a:prstGeom prst="line">
+                          <a:avLst/>
+                        </a:prstGeom>
+                        <a:ln w="19050">
+                          <a:solidFill>
+                            <a:schemeClr val="accent6"/>
+                          </a:solidFill>
+                        </a:ln>
+                      </wps:spPr>
+                      <wps:style>
+                        <a:lnRef idx="1">
+                          <a:schemeClr val="accent1"/>
+                        </a:lnRef>
+                        <a:fillRef idx="0">
+                          <a:schemeClr val="accent1"/>
+                        </a:fillRef>
+                        <a:effectRef idx="0">
+                          <a:schemeClr val="accent1"/>
+                        </a:effectRef>
+                        <a:fontRef idx="minor">
+                          <a:schemeClr val="tx1"/>
+                        </a:fontRef>
+                      </wps:style>
+                      <wps:bodyPr/>
+                    </wps:wsp>
+                  </a:graphicData>
+                </a:graphic>
+                <wp14:sizeRelH relativeFrom="margin">
+                  <wp14:pctWidth>0</wp14:pctWidth>
+                </wp14:sizeRelH>
+                <wp14:sizeRelV relativeFrom="margin">
+                  <wp14:pctHeight>0</wp14:pctHeight>
+                </wp14:sizeRelV>
+              </wp:anchor>
+            </w:drawing>
+          </mc:Choice>
+          <mc:Fallback>
+            <w:pict>
+              <v:line w14:anchorId="0603866D" id="Conector recto 99" o:spid="_x0000_s1026" style="position:absolute;z-index:251854848;visibility:visible;mso-wrap-style:square;mso-width-percent:0;mso-height-percent:0;mso-wrap-distance-left:9pt;mso-wrap-distance-top:0;mso-wrap-distance-right:9pt;mso-wrap-distance-bottom:0;mso-position-horizontal:absolute;mso-position-horizontal-relative:text;mso-position-vertical:absolute;mso-position-vertical-relative:text;mso-width-percent:0;mso-height-percent:0;mso-width-relative:margin;mso-height-relative:margin" from="33.55pt,9.5pt" to="70.4pt,9.5pt" o:gfxdata="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" strokecolor="#70ad47 [3209]" strokeweight="1.5pt">
+                <v:stroke joinstyle="miter"/>
+              </v:line>
+            </w:pict>
+          </mc:Fallback>
+        </mc:AlternateContent>
+      </w:r>
+      <w:r>
+        <w:rPr>
+          <w:noProof/>
+        </w:rPr>
+        <mc:AlternateContent>
+          <mc:Choice Requires="wps">
+            <w:drawing>
+              <wp:anchor distT="0" distB="0" distL="114300" distR="114300" simplePos="0" relativeHeight="251822080" behindDoc="0" locked="0" layoutInCell="1" allowOverlap="1" wp14:anchorId="46B9D0A5" wp14:editId="6186123F">
+                <wp:simplePos x="0" y="0"/>
+                <wp:positionH relativeFrom="column">
+                  <wp:posOffset>427990</wp:posOffset>
+                </wp:positionH>
+                <wp:positionV relativeFrom="paragraph">
+                  <wp:posOffset>121920</wp:posOffset>
+                </wp:positionV>
+                <wp:extent cx="2815200" cy="1774800"/>
+                <wp:effectExtent l="0" t="0" r="23495" b="16510"/>
+                <wp:wrapNone/>
+                <wp:docPr id="529374577" name="Rectángulo 1"/>
                 <wp:cNvGraphicFramePr/>
                 <a:graphic xmlns:a="http://schemas.openxmlformats.org/drawingml/2006/main">
                   <a:graphicData uri="http://schemas.microsoft.com/office/word/2010/wordprocessingShape">
@@ -4608,20 +4675,12 @@
                       <wps:spPr>
                         <a:xfrm>
                           <a:off x="0" y="0"/>
-                          <a:ext cx="2462306" cy="237490"/>
+                          <a:ext cx="2815200" cy="1774800"/>
                         </a:xfrm>
                         <a:prstGeom prst="rect">
                           <a:avLst/>
                         </a:prstGeom>
-                        <a:solidFill>
-                          <a:schemeClr val="accent6">
-                            <a:lumMod val="20000"/>
-                            <a:lumOff val="80000"/>
-                          </a:schemeClr>
-                        </a:solidFill>
-                        <a:ln w="12700">
-                          <a:noFill/>
-                        </a:ln>
+                        <a:noFill/>
                       </wps:spPr>
                       <wps:style>
                         <a:lnRef idx="2">
@@ -4659,11 +4718,13 @@
           </mc:Choice>
           <mc:Fallback>
             <w:pict>
-              <v:rect w14:anchorId="7AF6511A" id="Rectángulo 1" o:spid="_x0000_s1026" style="position:absolute;margin-left:35.3pt;margin-top:74.2pt;width:193.9pt;height:18.7pt;z-index:251731968;visibility:visible;mso-wrap-style:square;mso-width-percent:0;mso-height-percent:0;mso-wrap-distance-left:9pt;mso-wrap-distance-top:0;mso-wrap-distance-right:9pt;mso-wrap-distance-bottom:0;mso-position-horizontal:absolute;mso-position-horizontal-relative:text;mso-position-vertical:absolute;mso-position-vertical-relative:text;mso-width-percent:0;mso-height-percent:0;mso-width-relative:margin;mso-height-relative:margin;v-text-anchor:middle" o:gfxdata="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" fillcolor="#e2efd9 [665]" stroked="f" strokeweight="1pt"/>
+              <v:rect w14:anchorId="6D2450CC" id="Rectángulo 1" o:spid="_x0000_s1026" style="position:absolute;margin-left:33.7pt;margin-top:9.6pt;width:221.65pt;height:139.75pt;z-index:251822080;visibility:visible;mso-wrap-style:square;mso-width-percent:0;mso-height-percent:0;mso-wrap-distance-left:9pt;mso-wrap-distance-top:0;mso-wrap-distance-right:9pt;mso-wrap-distance-bottom:0;mso-position-horizontal:absolute;mso-position-horizontal-relative:text;mso-position-vertical:absolute;mso-position-vertical-relative:text;mso-width-percent:0;mso-height-percent:0;mso-width-relative:margin;mso-height-relative:margin;v-text-anchor:middle" o:gfxdata="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" filled="f" strokecolor="#09101d [484]" strokeweight="1pt"/>
             </w:pict>
           </mc:Fallback>
         </mc:AlternateContent>
       </w:r>
+    </w:p>
+    <w:p>
       <w:r>
         <w:rPr>
           <w:noProof/>
@@ -4671,25 +4732,25 @@
         <mc:AlternateContent>
           <mc:Choice Requires="wps">
             <w:drawing>
-              <wp:anchor distT="0" distB="0" distL="114300" distR="114300" simplePos="0" relativeHeight="251745280" behindDoc="0" locked="0" layoutInCell="1" allowOverlap="1" wp14:anchorId="13A39E08" wp14:editId="06F262DD">
+              <wp:anchor distT="0" distB="0" distL="114300" distR="114300" simplePos="0" relativeHeight="251841536" behindDoc="0" locked="0" layoutInCell="1" allowOverlap="1" wp14:anchorId="351FFCA0" wp14:editId="272B6476">
                 <wp:simplePos x="0" y="0"/>
                 <wp:positionH relativeFrom="column">
-                  <wp:posOffset>1072515</wp:posOffset>
+                  <wp:posOffset>464368</wp:posOffset>
                 </wp:positionH>
                 <wp:positionV relativeFrom="paragraph">
-                  <wp:posOffset>510540</wp:posOffset>
+                  <wp:posOffset>76473</wp:posOffset>
                 </wp:positionV>
                 <wp:extent cx="215900" cy="431800"/>
                 <wp:effectExtent l="0" t="0" r="0" b="6350"/>
                 <wp:wrapNone/>
-                <wp:docPr id="1476339333" name="Rectángulo 1"/>
+                <wp:docPr id="1296540409" name="Rectángulo 1"/>
                 <wp:cNvGraphicFramePr/>
                 <a:graphic xmlns:a="http://schemas.openxmlformats.org/drawingml/2006/main">
                   <a:graphicData uri="http://schemas.microsoft.com/office/word/2010/wordprocessingShape">
                     <wps:wsp>
                       <wps:cNvSpPr/>
                       <wps:spPr>
-                        <a:xfrm>
+                        <a:xfrm rot="10800000">
                           <a:off x="0" y="0"/>
                           <a:ext cx="215900" cy="431800"/>
                         </a:xfrm>
@@ -4741,7 +4802,7 @@
           </mc:Choice>
           <mc:Fallback>
             <w:pict>
-              <v:rect w14:anchorId="3FCA023B" id="Rectángulo 1" o:spid="_x0000_s1026" style="position:absolute;margin-left:84.45pt;margin-top:40.2pt;width:17pt;height:34pt;z-index:251745280;visibility:visible;mso-wrap-style:square;mso-width-percent:0;mso-height-percent:0;mso-wrap-distance-left:9pt;mso-wrap-distance-top:0;mso-wrap-distance-right:9pt;mso-wrap-distance-bottom:0;mso-position-horizontal:absolute;mso-position-horizontal-relative:text;mso-position-vertical:absolute;mso-position-vertical-relative:text;mso-width-percent:0;mso-height-percent:0;mso-width-relative:margin;mso-height-relative:margin;v-text-anchor:middle" o:gfxdata="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" fillcolor="#c45911 [2405]" stroked="f" strokeweight="1pt"/>
+              <v:rect w14:anchorId="28243623" id="Rectángulo 1" o:spid="_x0000_s1026" style="position:absolute;margin-left:36.55pt;margin-top:6pt;width:17pt;height:34pt;rotation:180;z-index:251841536;visibility:visible;mso-wrap-style:square;mso-width-percent:0;mso-height-percent:0;mso-wrap-distance-left:9pt;mso-wrap-distance-top:0;mso-wrap-distance-right:9pt;mso-wrap-distance-bottom:0;mso-position-horizontal:absolute;mso-position-horizontal-relative:text;mso-position-vertical:absolute;mso-position-vertical-relative:text;mso-width-percent:0;mso-height-percent:0;mso-width-relative:margin;mso-height-relative:margin;v-text-anchor:middle" o:gfxdata="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" fillcolor="#c45911 [2405]" stroked="f" strokeweight="1pt"/>
             </w:pict>
           </mc:Fallback>
         </mc:AlternateContent>
@@ -4753,18 +4814,18 @@
         <mc:AlternateContent>
           <mc:Choice Requires="wps">
             <w:drawing>
-              <wp:anchor distT="0" distB="0" distL="114300" distR="114300" simplePos="0" relativeHeight="251744256" behindDoc="0" locked="0" layoutInCell="1" allowOverlap="1" wp14:anchorId="1BC7767A" wp14:editId="4E18F704">
+              <wp:anchor distT="0" distB="0" distL="114300" distR="114300" simplePos="0" relativeHeight="251832320" behindDoc="0" locked="0" layoutInCell="1" allowOverlap="1" wp14:anchorId="0448D24B" wp14:editId="78B84403">
                 <wp:simplePos x="0" y="0"/>
                 <wp:positionH relativeFrom="column">
-                  <wp:posOffset>1074047</wp:posOffset>
+                  <wp:posOffset>2990215</wp:posOffset>
                 </wp:positionH>
                 <wp:positionV relativeFrom="paragraph">
-                  <wp:posOffset>1180278</wp:posOffset>
+                  <wp:posOffset>82550</wp:posOffset>
                 </wp:positionV>
                 <wp:extent cx="215900" cy="431800"/>
                 <wp:effectExtent l="0" t="0" r="0" b="6350"/>
                 <wp:wrapNone/>
-                <wp:docPr id="1559030060" name="Rectángulo 1"/>
+                <wp:docPr id="1936183919" name="Rectángulo 1"/>
                 <wp:cNvGraphicFramePr/>
                 <a:graphic xmlns:a="http://schemas.openxmlformats.org/drawingml/2006/main">
                   <a:graphicData uri="http://schemas.microsoft.com/office/word/2010/wordprocessingShape">
@@ -4823,7 +4884,7 @@
           </mc:Choice>
           <mc:Fallback>
             <w:pict>
-              <v:rect w14:anchorId="1A33EE83" id="Rectángulo 1" o:spid="_x0000_s1026" style="position:absolute;margin-left:84.55pt;margin-top:92.95pt;width:17pt;height:34pt;z-index:251744256;visibility:visible;mso-wrap-style:square;mso-width-percent:0;mso-height-percent:0;mso-wrap-distance-left:9pt;mso-wrap-distance-top:0;mso-wrap-distance-right:9pt;mso-wrap-distance-bottom:0;mso-position-horizontal:absolute;mso-position-horizontal-relative:text;mso-position-vertical:absolute;mso-position-vertical-relative:text;mso-width-percent:0;mso-height-percent:0;mso-width-relative:margin;mso-height-relative:margin;v-text-anchor:middle" o:gfxdata="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" fillcolor="#c45911 [2405]" stroked="f" strokeweight="1pt"/>
+              <v:rect w14:anchorId="27193A04" id="Rectángulo 1" o:spid="_x0000_s1026" style="position:absolute;margin-left:235.45pt;margin-top:6.5pt;width:17pt;height:34pt;z-index:251832320;visibility:visible;mso-wrap-style:square;mso-width-percent:0;mso-height-percent:0;mso-wrap-distance-left:9pt;mso-wrap-distance-top:0;mso-wrap-distance-right:9pt;mso-wrap-distance-bottom:0;mso-position-horizontal:absolute;mso-position-horizontal-relative:text;mso-position-vertical:absolute;mso-position-vertical-relative:text;mso-width-percent:0;mso-height-percent:0;mso-width-relative:margin;mso-height-relative:margin;v-text-anchor:middle" o:gfxdata="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" fillcolor="#c45911 [2405]" stroked="f" strokeweight="1pt"/>
             </w:pict>
           </mc:Fallback>
         </mc:AlternateContent>
@@ -4835,35 +4896,34 @@
         <mc:AlternateContent>
           <mc:Choice Requires="wps">
             <w:drawing>
-              <wp:anchor distT="0" distB="0" distL="114300" distR="114300" simplePos="0" relativeHeight="251743232" behindDoc="0" locked="0" layoutInCell="1" allowOverlap="1" wp14:anchorId="2EC94658" wp14:editId="7A9C7B67">
+              <wp:anchor distT="0" distB="0" distL="114300" distR="114300" simplePos="0" relativeHeight="251839488" behindDoc="0" locked="0" layoutInCell="1" allowOverlap="1" wp14:anchorId="0DA0663E" wp14:editId="5D7F215A">
                 <wp:simplePos x="0" y="0"/>
                 <wp:positionH relativeFrom="column">
-                  <wp:posOffset>1290955</wp:posOffset>
+                  <wp:posOffset>461010</wp:posOffset>
                 </wp:positionH>
                 <wp:positionV relativeFrom="paragraph">
-                  <wp:posOffset>-162560</wp:posOffset>
+                  <wp:posOffset>939800</wp:posOffset>
                 </wp:positionV>
-                <wp:extent cx="323850" cy="1774190"/>
-                <wp:effectExtent l="0" t="0" r="0" b="0"/>
+                <wp:extent cx="215900" cy="431800"/>
+                <wp:effectExtent l="0" t="0" r="0" b="6350"/>
                 <wp:wrapNone/>
-                <wp:docPr id="1793729434" name="Rectángulo 1"/>
+                <wp:docPr id="645534307" name="Rectángulo 1"/>
                 <wp:cNvGraphicFramePr/>
                 <a:graphic xmlns:a="http://schemas.openxmlformats.org/drawingml/2006/main">
                   <a:graphicData uri="http://schemas.microsoft.com/office/word/2010/wordprocessingShape">
                     <wps:wsp>
                       <wps:cNvSpPr/>
                       <wps:spPr>
-                        <a:xfrm>
+                        <a:xfrm rot="10800000">
                           <a:off x="0" y="0"/>
-                          <a:ext cx="323850" cy="1774190"/>
+                          <a:ext cx="215900" cy="431800"/>
                         </a:xfrm>
                         <a:prstGeom prst="rect">
                           <a:avLst/>
                         </a:prstGeom>
                         <a:solidFill>
-                          <a:schemeClr val="accent6">
-                            <a:lumMod val="20000"/>
-                            <a:lumOff val="80000"/>
+                          <a:schemeClr val="accent2">
+                            <a:lumMod val="75000"/>
                           </a:schemeClr>
                         </a:solidFill>
                         <a:ln>
@@ -4906,7 +4966,7 @@
           </mc:Choice>
           <mc:Fallback>
             <w:pict>
-              <v:rect w14:anchorId="26E99259" id="Rectángulo 1" o:spid="_x0000_s1026" style="position:absolute;margin-left:101.65pt;margin-top:-12.8pt;width:25.5pt;height:139.7pt;z-index:251743232;visibility:visible;mso-wrap-style:square;mso-width-percent:0;mso-height-percent:0;mso-wrap-distance-left:9pt;mso-wrap-distance-top:0;mso-wrap-distance-right:9pt;mso-wrap-distance-bottom:0;mso-position-horizontal:absolute;mso-position-horizontal-relative:text;mso-position-vertical:absolute;mso-position-vertical-relative:text;mso-width-percent:0;mso-height-percent:0;mso-width-relative:margin;mso-height-relative:margin;v-text-anchor:middle" o:gfxdata="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" fillcolor="#e2efd9 [665]" stroked="f" strokeweight="1pt"/>
+              <v:rect w14:anchorId="22979B8C" id="Rectángulo 1" o:spid="_x0000_s1026" style="position:absolute;margin-left:36.3pt;margin-top:74pt;width:17pt;height:34pt;rotation:180;z-index:251839488;visibility:visible;mso-wrap-style:square;mso-width-percent:0;mso-height-percent:0;mso-wrap-distance-left:9pt;mso-wrap-distance-top:0;mso-wrap-distance-right:9pt;mso-wrap-distance-bottom:0;mso-position-horizontal:absolute;mso-position-horizontal-relative:text;mso-position-vertical:absolute;mso-position-vertical-relative:text;mso-width-percent:0;mso-height-percent:0;mso-width-relative:margin;mso-height-relative:margin;v-text-anchor:middle" o:gfxdata="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" fillcolor="#c45911 [2405]" stroked="f" strokeweight="1pt"/>
             </w:pict>
           </mc:Fallback>
         </mc:AlternateContent>
@@ -4918,18 +4978,18 @@
         <mc:AlternateContent>
           <mc:Choice Requires="wps">
             <w:drawing>
-              <wp:anchor distT="0" distB="0" distL="114300" distR="114300" simplePos="0" relativeHeight="251741184" behindDoc="0" locked="0" layoutInCell="1" allowOverlap="1" wp14:anchorId="60370BA9" wp14:editId="3AC74C4E">
+              <wp:anchor distT="0" distB="0" distL="114300" distR="114300" simplePos="0" relativeHeight="251835392" behindDoc="0" locked="0" layoutInCell="1" allowOverlap="1" wp14:anchorId="572F6145" wp14:editId="4FB3807D">
                 <wp:simplePos x="0" y="0"/>
                 <wp:positionH relativeFrom="column">
-                  <wp:posOffset>1612900</wp:posOffset>
+                  <wp:posOffset>459740</wp:posOffset>
                 </wp:positionH>
                 <wp:positionV relativeFrom="paragraph">
-                  <wp:posOffset>508635</wp:posOffset>
+                  <wp:posOffset>507365</wp:posOffset>
                 </wp:positionV>
                 <wp:extent cx="215900" cy="431800"/>
                 <wp:effectExtent l="0" t="0" r="0" b="6350"/>
                 <wp:wrapNone/>
-                <wp:docPr id="1739054289" name="Rectángulo 1"/>
+                <wp:docPr id="1114050260" name="Rectángulo 1"/>
                 <wp:cNvGraphicFramePr/>
                 <a:graphic xmlns:a="http://schemas.openxmlformats.org/drawingml/2006/main">
                   <a:graphicData uri="http://schemas.microsoft.com/office/word/2010/wordprocessingShape">
@@ -4988,11 +5048,13 @@
           </mc:Choice>
           <mc:Fallback>
             <w:pict>
-              <v:rect w14:anchorId="7FE307E2" id="Rectángulo 1" o:spid="_x0000_s1026" style="position:absolute;margin-left:127pt;margin-top:40.05pt;width:17pt;height:34pt;z-index:251741184;visibility:visible;mso-wrap-style:square;mso-width-percent:0;mso-height-percent:0;mso-wrap-distance-left:9pt;mso-wrap-distance-top:0;mso-wrap-distance-right:9pt;mso-wrap-distance-bottom:0;mso-position-horizontal:absolute;mso-position-horizontal-relative:text;mso-position-vertical:absolute;mso-position-vertical-relative:text;mso-width-percent:0;mso-height-percent:0;mso-width-relative:margin;mso-height-relative:margin;v-text-anchor:middle" o:gfxdata="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" fillcolor="#c45911 [2405]" stroked="f" strokeweight="1pt"/>
+              <v:rect w14:anchorId="15E80288" id="Rectángulo 1" o:spid="_x0000_s1026" style="position:absolute;margin-left:36.2pt;margin-top:39.95pt;width:17pt;height:34pt;z-index:251835392;visibility:visible;mso-wrap-style:square;mso-width-percent:0;mso-height-percent:0;mso-wrap-distance-left:9pt;mso-wrap-distance-top:0;mso-wrap-distance-right:9pt;mso-wrap-distance-bottom:0;mso-position-horizontal:absolute;mso-position-horizontal-relative:text;mso-position-vertical:absolute;mso-position-vertical-relative:text;mso-width-percent:0;mso-height-percent:0;mso-width-relative:margin;mso-height-relative:margin;v-text-anchor:middle" o:gfxdata="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" fillcolor="#c45911 [2405]" stroked="f" strokeweight="1pt"/>
             </w:pict>
           </mc:Fallback>
         </mc:AlternateContent>
       </w:r>
+    </w:p>
+    <w:p>
       <w:r>
         <w:rPr>
           <w:noProof/>
@@ -5000,25 +5062,25 @@
         <mc:AlternateContent>
           <mc:Choice Requires="wps">
             <w:drawing>
-              <wp:anchor distT="0" distB="0" distL="114300" distR="114300" simplePos="0" relativeHeight="251740160" behindDoc="0" locked="0" layoutInCell="1" allowOverlap="1" wp14:anchorId="0AC7141F" wp14:editId="125B9D31">
+              <wp:anchor distT="0" distB="0" distL="114300" distR="114300" simplePos="0" relativeHeight="251860992" behindDoc="0" locked="0" layoutInCell="1" allowOverlap="1" wp14:anchorId="594F1048" wp14:editId="49307B57">
                 <wp:simplePos x="0" y="0"/>
                 <wp:positionH relativeFrom="column">
-                  <wp:posOffset>1614170</wp:posOffset>
+                  <wp:posOffset>1853747</wp:posOffset>
                 </wp:positionH>
                 <wp:positionV relativeFrom="paragraph">
-                  <wp:posOffset>1177925</wp:posOffset>
+                  <wp:posOffset>220980</wp:posOffset>
                 </wp:positionV>
                 <wp:extent cx="215900" cy="431800"/>
                 <wp:effectExtent l="0" t="0" r="0" b="6350"/>
                 <wp:wrapNone/>
-                <wp:docPr id="2120211019" name="Rectángulo 1"/>
+                <wp:docPr id="2002540463" name="Rectángulo 1"/>
                 <wp:cNvGraphicFramePr/>
                 <a:graphic xmlns:a="http://schemas.openxmlformats.org/drawingml/2006/main">
                   <a:graphicData uri="http://schemas.microsoft.com/office/word/2010/wordprocessingShape">
                     <wps:wsp>
                       <wps:cNvSpPr/>
                       <wps:spPr>
-                        <a:xfrm>
+                        <a:xfrm rot="10800000">
                           <a:off x="0" y="0"/>
                           <a:ext cx="215900" cy="431800"/>
                         </a:xfrm>
@@ -5070,7 +5132,7 @@
           </mc:Choice>
           <mc:Fallback>
             <w:pict>
-              <v:rect w14:anchorId="09225DBC" id="Rectángulo 1" o:spid="_x0000_s1026" style="position:absolute;margin-left:127.1pt;margin-top:92.75pt;width:17pt;height:34pt;z-index:251740160;visibility:visible;mso-wrap-style:square;mso-width-percent:0;mso-height-percent:0;mso-wrap-distance-left:9pt;mso-wrap-distance-top:0;mso-wrap-distance-right:9pt;mso-wrap-distance-bottom:0;mso-position-horizontal:absolute;mso-position-horizontal-relative:text;mso-position-vertical:absolute;mso-position-vertical-relative:text;mso-width-percent:0;mso-height-percent:0;mso-width-relative:margin;mso-height-relative:margin;v-text-anchor:middle" o:gfxdata="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" fillcolor="#c45911 [2405]" stroked="f" strokeweight="1pt"/>
+              <v:rect w14:anchorId="7A08D664" id="Rectángulo 1" o:spid="_x0000_s1026" style="position:absolute;margin-left:145.95pt;margin-top:17.4pt;width:17pt;height:34pt;rotation:180;z-index:251860992;visibility:visible;mso-wrap-style:square;mso-width-percent:0;mso-height-percent:0;mso-wrap-distance-left:9pt;mso-wrap-distance-top:0;mso-wrap-distance-right:9pt;mso-wrap-distance-bottom:0;mso-position-horizontal:absolute;mso-position-horizontal-relative:text;mso-position-vertical:absolute;mso-position-vertical-relative:text;mso-width-percent:0;mso-height-percent:0;mso-width-relative:margin;mso-height-relative:margin;v-text-anchor:middle" o:gfxdata="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" fillcolor="#c45911 [2405]" stroked="f" strokeweight="1pt"/>
             </w:pict>
           </mc:Fallback>
         </mc:AlternateContent>
@@ -5082,27 +5144,27 @@
         <mc:AlternateContent>
           <mc:Choice Requires="wps">
             <w:drawing>
-              <wp:anchor distT="0" distB="0" distL="114300" distR="114300" simplePos="0" relativeHeight="251739136" behindDoc="0" locked="0" layoutInCell="1" allowOverlap="1" wp14:anchorId="5FAA0F8E" wp14:editId="1A23A19D">
+              <wp:anchor distT="0" distB="0" distL="114300" distR="114300" simplePos="0" relativeHeight="251858944" behindDoc="0" locked="0" layoutInCell="1" allowOverlap="1" wp14:anchorId="594F1048" wp14:editId="49307B57">
                 <wp:simplePos x="0" y="0"/>
                 <wp:positionH relativeFrom="column">
-                  <wp:posOffset>1615440</wp:posOffset>
+                  <wp:posOffset>1639025</wp:posOffset>
                 </wp:positionH>
                 <wp:positionV relativeFrom="paragraph">
-                  <wp:posOffset>-163195</wp:posOffset>
+                  <wp:posOffset>222885</wp:posOffset>
                 </wp:positionV>
-                <wp:extent cx="216000" cy="432000"/>
+                <wp:extent cx="215900" cy="431800"/>
                 <wp:effectExtent l="0" t="0" r="0" b="6350"/>
                 <wp:wrapNone/>
-                <wp:docPr id="815092900" name="Rectángulo 1"/>
+                <wp:docPr id="1978481375" name="Rectángulo 1"/>
                 <wp:cNvGraphicFramePr/>
                 <a:graphic xmlns:a="http://schemas.openxmlformats.org/drawingml/2006/main">
                   <a:graphicData uri="http://schemas.microsoft.com/office/word/2010/wordprocessingShape">
                     <wps:wsp>
                       <wps:cNvSpPr/>
                       <wps:spPr>
-                        <a:xfrm>
+                        <a:xfrm rot="10800000">
                           <a:off x="0" y="0"/>
-                          <a:ext cx="216000" cy="432000"/>
+                          <a:ext cx="215900" cy="431800"/>
                         </a:xfrm>
                         <a:prstGeom prst="rect">
                           <a:avLst/>
@@ -5152,7 +5214,7 @@
           </mc:Choice>
           <mc:Fallback>
             <w:pict>
-              <v:rect w14:anchorId="5EF16912" id="Rectángulo 1" o:spid="_x0000_s1026" style="position:absolute;margin-left:127.2pt;margin-top:-12.85pt;width:17pt;height:34pt;z-index:251739136;visibility:visible;mso-wrap-style:square;mso-width-percent:0;mso-height-percent:0;mso-wrap-distance-left:9pt;mso-wrap-distance-top:0;mso-wrap-distance-right:9pt;mso-wrap-distance-bottom:0;mso-position-horizontal:absolute;mso-position-horizontal-relative:text;mso-position-vertical:absolute;mso-position-vertical-relative:text;mso-width-percent:0;mso-height-percent:0;mso-width-relative:margin;mso-height-relative:margin;v-text-anchor:middle" o:gfxdata="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" fillcolor="#c45911 [2405]" stroked="f" strokeweight="1pt"/>
+              <v:rect w14:anchorId="55809996" id="Rectángulo 1" o:spid="_x0000_s1026" style="position:absolute;margin-left:129.05pt;margin-top:17.55pt;width:17pt;height:34pt;rotation:180;z-index:251858944;visibility:visible;mso-wrap-style:square;mso-width-percent:0;mso-height-percent:0;mso-wrap-distance-left:9pt;mso-wrap-distance-top:0;mso-wrap-distance-right:9pt;mso-wrap-distance-bottom:0;mso-position-horizontal:absolute;mso-position-horizontal-relative:text;mso-position-vertical:absolute;mso-position-vertical-relative:text;mso-width-percent:0;mso-height-percent:0;mso-width-relative:margin;mso-height-relative:margin;v-text-anchor:middle" o:gfxdata="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" fillcolor="#c45911 [2405]" stroked="f" strokeweight="1pt"/>
             </w:pict>
           </mc:Fallback>
         </mc:AlternateContent>
@@ -5164,18 +5226,18 @@
         <mc:AlternateContent>
           <mc:Choice Requires="wps">
             <w:drawing>
-              <wp:anchor distT="0" distB="0" distL="114300" distR="114300" simplePos="0" relativeHeight="251742208" behindDoc="0" locked="0" layoutInCell="1" allowOverlap="1" wp14:anchorId="63FBD482" wp14:editId="4F145C36">
+              <wp:anchor distT="0" distB="0" distL="114300" distR="114300" simplePos="0" relativeHeight="251828224" behindDoc="0" locked="0" layoutInCell="1" allowOverlap="1" wp14:anchorId="4B1E8219" wp14:editId="6C71D46B">
                 <wp:simplePos x="0" y="0"/>
                 <wp:positionH relativeFrom="column">
-                  <wp:posOffset>1829435</wp:posOffset>
+                  <wp:posOffset>2990215</wp:posOffset>
                 </wp:positionH>
                 <wp:positionV relativeFrom="paragraph">
-                  <wp:posOffset>-162672</wp:posOffset>
+                  <wp:posOffset>229235</wp:posOffset>
                 </wp:positionV>
-                <wp:extent cx="324000" cy="1774800"/>
-                <wp:effectExtent l="0" t="0" r="0" b="0"/>
+                <wp:extent cx="215900" cy="431800"/>
+                <wp:effectExtent l="0" t="0" r="0" b="6350"/>
                 <wp:wrapNone/>
-                <wp:docPr id="137869019" name="Rectángulo 1"/>
+                <wp:docPr id="1130632952" name="Rectángulo 1"/>
                 <wp:cNvGraphicFramePr/>
                 <a:graphic xmlns:a="http://schemas.openxmlformats.org/drawingml/2006/main">
                   <a:graphicData uri="http://schemas.microsoft.com/office/word/2010/wordprocessingShape">
@@ -5184,15 +5246,14 @@
                       <wps:spPr>
                         <a:xfrm>
                           <a:off x="0" y="0"/>
-                          <a:ext cx="324000" cy="1774800"/>
+                          <a:ext cx="215900" cy="431800"/>
                         </a:xfrm>
                         <a:prstGeom prst="rect">
                           <a:avLst/>
                         </a:prstGeom>
                         <a:solidFill>
-                          <a:schemeClr val="accent6">
-                            <a:lumMod val="20000"/>
-                            <a:lumOff val="80000"/>
+                          <a:schemeClr val="accent2">
+                            <a:lumMod val="75000"/>
                           </a:schemeClr>
                         </a:solidFill>
                         <a:ln>
@@ -5235,11 +5296,14 @@
           </mc:Choice>
           <mc:Fallback>
             <w:pict>
-              <v:rect w14:anchorId="147B4BBF" id="Rectángulo 1" o:spid="_x0000_s1026" style="position:absolute;margin-left:144.05pt;margin-top:-12.8pt;width:25.5pt;height:139.75pt;z-index:251742208;visibility:visible;mso-wrap-style:square;mso-width-percent:0;mso-height-percent:0;mso-wrap-distance-left:9pt;mso-wrap-distance-top:0;mso-wrap-distance-right:9pt;mso-wrap-distance-bottom:0;mso-position-horizontal:absolute;mso-position-horizontal-relative:text;mso-position-vertical:absolute;mso-position-vertical-relative:text;mso-width-percent:0;mso-height-percent:0;mso-width-relative:margin;mso-height-relative:margin;v-text-anchor:middle" o:gfxdata="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" fillcolor="#e2efd9 [665]" stroked="f" strokeweight="1pt"/>
+              <v:rect w14:anchorId="254118CA" id="Rectángulo 1" o:spid="_x0000_s1026" style="position:absolute;margin-left:235.45pt;margin-top:18.05pt;width:17pt;height:34pt;z-index:251828224;visibility:visible;mso-wrap-style:square;mso-width-percent:0;mso-height-percent:0;mso-wrap-distance-left:9pt;mso-wrap-distance-top:0;mso-wrap-distance-right:9pt;mso-wrap-distance-bottom:0;mso-position-horizontal:absolute;mso-position-horizontal-relative:text;mso-position-vertical:absolute;mso-position-vertical-relative:text;mso-width-percent:0;mso-height-percent:0;mso-width-relative:margin;mso-height-relative:margin;v-text-anchor:middle" o:gfxdata="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" fillcolor="#c45911 [2405]" stroked="f" strokeweight="1pt"/>
             </w:pict>
           </mc:Fallback>
         </mc:AlternateContent>
       </w:r>
+    </w:p>
+    <w:p/>
+    <w:p>
       <w:r>
         <w:rPr>
           <w:noProof/>
@@ -5247,18 +5311,18 @@
         <mc:AlternateContent>
           <mc:Choice Requires="wps">
             <w:drawing>
-              <wp:anchor distT="0" distB="0" distL="114300" distR="114300" simplePos="0" relativeHeight="251732992" behindDoc="0" locked="0" layoutInCell="1" allowOverlap="1" wp14:anchorId="06B06974" wp14:editId="38CA3213">
+              <wp:anchor distT="0" distB="0" distL="114300" distR="114300" simplePos="0" relativeHeight="251823104" behindDoc="0" locked="0" layoutInCell="1" allowOverlap="1" wp14:anchorId="0BAEBE02" wp14:editId="49BC1C88">
                 <wp:simplePos x="0" y="0"/>
                 <wp:positionH relativeFrom="column">
-                  <wp:posOffset>1009922</wp:posOffset>
+                  <wp:posOffset>2992120</wp:posOffset>
                 </wp:positionH>
                 <wp:positionV relativeFrom="paragraph">
-                  <wp:posOffset>268605</wp:posOffset>
+                  <wp:posOffset>90805</wp:posOffset>
                 </wp:positionV>
-                <wp:extent cx="1901372" cy="237490"/>
-                <wp:effectExtent l="0" t="0" r="3810" b="0"/>
+                <wp:extent cx="215900" cy="431800"/>
+                <wp:effectExtent l="0" t="0" r="0" b="6350"/>
                 <wp:wrapNone/>
-                <wp:docPr id="1475497693" name="Rectángulo 1"/>
+                <wp:docPr id="605149267" name="Rectángulo 1"/>
                 <wp:cNvGraphicFramePr/>
                 <a:graphic xmlns:a="http://schemas.openxmlformats.org/drawingml/2006/main">
                   <a:graphicData uri="http://schemas.microsoft.com/office/word/2010/wordprocessingShape">
@@ -5267,15 +5331,14 @@
                       <wps:spPr>
                         <a:xfrm>
                           <a:off x="0" y="0"/>
-                          <a:ext cx="1901372" cy="237490"/>
+                          <a:ext cx="215900" cy="431800"/>
                         </a:xfrm>
                         <a:prstGeom prst="rect">
                           <a:avLst/>
                         </a:prstGeom>
                         <a:solidFill>
-                          <a:schemeClr val="accent6">
-                            <a:lumMod val="20000"/>
-                            <a:lumOff val="80000"/>
+                          <a:schemeClr val="accent2">
+                            <a:lumMod val="75000"/>
                           </a:schemeClr>
                         </a:solidFill>
                         <a:ln>
@@ -5318,11 +5381,18 @@
           </mc:Choice>
           <mc:Fallback>
             <w:pict>
-              <v:rect w14:anchorId="52E1020E" id="Rectángulo 1" o:spid="_x0000_s1026" style="position:absolute;margin-left:79.5pt;margin-top:21.15pt;width:149.7pt;height:18.7pt;z-index:251732992;visibility:visible;mso-wrap-style:square;mso-width-percent:0;mso-height-percent:0;mso-wrap-distance-left:9pt;mso-wrap-distance-top:0;mso-wrap-distance-right:9pt;mso-wrap-distance-bottom:0;mso-position-horizontal:absolute;mso-position-horizontal-relative:text;mso-position-vertical:absolute;mso-position-vertical-relative:text;mso-width-percent:0;mso-height-percent:0;mso-width-relative:margin;mso-height-relative:margin;v-text-anchor:middle" o:gfxdata="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" fillcolor="#e2efd9 [665]" stroked="f" strokeweight="1pt"/>
+              <v:rect w14:anchorId="24818164" id="Rectángulo 1" o:spid="_x0000_s1026" style="position:absolute;margin-left:235.6pt;margin-top:7.15pt;width:17pt;height:34pt;z-index:251823104;visibility:visible;mso-wrap-style:square;mso-width-percent:0;mso-height-percent:0;mso-wrap-distance-left:9pt;mso-wrap-distance-top:0;mso-wrap-distance-right:9pt;mso-wrap-distance-bottom:0;mso-position-horizontal:absolute;mso-position-horizontal-relative:text;mso-position-vertical:absolute;mso-position-vertical-relative:text;mso-width-percent:0;mso-height-percent:0;mso-width-relative:margin;mso-height-relative:margin;v-text-anchor:middle" o:gfxdata="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" fillcolor="#c45911 [2405]" stroked="f" strokeweight="1pt"/>
             </w:pict>
           </mc:Fallback>
         </mc:AlternateContent>
       </w:r>
+    </w:p>
+    <w:p>
+      <w:pPr>
+        <w:tabs>
+          <w:tab w:val="left" w:pos="5576"/>
+        </w:tabs>
+      </w:pPr>
       <w:r>
         <w:rPr>
           <w:noProof/>
@@ -5330,25 +5400,25 @@
         <mc:AlternateContent>
           <mc:Choice Requires="wps">
             <w:drawing>
-              <wp:anchor distT="0" distB="0" distL="114300" distR="114300" simplePos="0" relativeHeight="251736064" behindDoc="0" locked="0" layoutInCell="1" allowOverlap="1" wp14:anchorId="3FEFDFD0" wp14:editId="706A1164">
+              <wp:anchor distT="0" distB="0" distL="114300" distR="114300" simplePos="0" relativeHeight="251856896" behindDoc="0" locked="0" layoutInCell="1" allowOverlap="1" wp14:anchorId="4692EF88" wp14:editId="0DFC1FA2">
                 <wp:simplePos x="0" y="0"/>
                 <wp:positionH relativeFrom="column">
-                  <wp:posOffset>2155825</wp:posOffset>
+                  <wp:posOffset>2609850</wp:posOffset>
                 </wp:positionH>
                 <wp:positionV relativeFrom="paragraph">
-                  <wp:posOffset>-161925</wp:posOffset>
+                  <wp:posOffset>128270</wp:posOffset>
                 </wp:positionV>
                 <wp:extent cx="215900" cy="431800"/>
-                <wp:effectExtent l="0" t="0" r="0" b="6350"/>
+                <wp:effectExtent l="6350" t="0" r="0" b="0"/>
                 <wp:wrapNone/>
-                <wp:docPr id="1814239414" name="Rectángulo 1"/>
+                <wp:docPr id="1537989569" name="Rectángulo 1"/>
                 <wp:cNvGraphicFramePr/>
                 <a:graphic xmlns:a="http://schemas.openxmlformats.org/drawingml/2006/main">
                   <a:graphicData uri="http://schemas.microsoft.com/office/word/2010/wordprocessingShape">
                     <wps:wsp>
                       <wps:cNvSpPr/>
                       <wps:spPr>
-                        <a:xfrm>
+                        <a:xfrm rot="5400000">
                           <a:off x="0" y="0"/>
                           <a:ext cx="215900" cy="431800"/>
                         </a:xfrm>
@@ -5400,7 +5470,7 @@
           </mc:Choice>
           <mc:Fallback>
             <w:pict>
-              <v:rect w14:anchorId="6786CCD2" id="Rectángulo 1" o:spid="_x0000_s1026" style="position:absolute;margin-left:169.75pt;margin-top:-12.75pt;width:17pt;height:34pt;z-index:251736064;visibility:visible;mso-wrap-style:square;mso-width-percent:0;mso-height-percent:0;mso-wrap-distance-left:9pt;mso-wrap-distance-top:0;mso-wrap-distance-right:9pt;mso-wrap-distance-bottom:0;mso-position-horizontal:absolute;mso-position-horizontal-relative:text;mso-position-vertical:absolute;mso-position-vertical-relative:text;mso-width-percent:0;mso-height-percent:0;mso-width-relative:margin;mso-height-relative:margin;v-text-anchor:middle" o:gfxdata="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" fillcolor="#c45911 [2405]" stroked="f" strokeweight="1pt"/>
+              <v:rect w14:anchorId="076B8102" id="Rectángulo 1" o:spid="_x0000_s1026" style="position:absolute;margin-left:205.5pt;margin-top:10.1pt;width:17pt;height:34pt;rotation:90;z-index:251856896;visibility:visible;mso-wrap-style:square;mso-width-percent:0;mso-height-percent:0;mso-wrap-distance-left:9pt;mso-wrap-distance-top:0;mso-wrap-distance-right:9pt;mso-wrap-distance-bottom:0;mso-position-horizontal:absolute;mso-position-horizontal-relative:text;mso-position-vertical:absolute;mso-position-vertical-relative:text;mso-width-percent:0;mso-height-percent:0;mso-width-relative:margin;mso-height-relative:margin;v-text-anchor:middle" o:gfxdata="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" fillcolor="#c45911 [2405]" stroked="f" strokeweight="1pt"/>
             </w:pict>
           </mc:Fallback>
         </mc:AlternateContent>
@@ -5412,25 +5482,25 @@
         <mc:AlternateContent>
           <mc:Choice Requires="wps">
             <w:drawing>
-              <wp:anchor distT="0" distB="0" distL="114300" distR="114300" simplePos="0" relativeHeight="251737088" behindDoc="0" locked="0" layoutInCell="1" allowOverlap="1" wp14:anchorId="302A1992" wp14:editId="5A23D3C6">
+              <wp:anchor distT="0" distB="0" distL="114300" distR="114300" simplePos="0" relativeHeight="251834368" behindDoc="0" locked="0" layoutInCell="1" allowOverlap="1" wp14:anchorId="34550EE2" wp14:editId="3E28B4EA">
                 <wp:simplePos x="0" y="0"/>
                 <wp:positionH relativeFrom="column">
-                  <wp:posOffset>2154555</wp:posOffset>
+                  <wp:posOffset>1315720</wp:posOffset>
                 </wp:positionH>
                 <wp:positionV relativeFrom="paragraph">
-                  <wp:posOffset>1179830</wp:posOffset>
+                  <wp:posOffset>130810</wp:posOffset>
                 </wp:positionV>
                 <wp:extent cx="215900" cy="431800"/>
-                <wp:effectExtent l="0" t="0" r="0" b="6350"/>
+                <wp:effectExtent l="6350" t="0" r="0" b="0"/>
                 <wp:wrapNone/>
-                <wp:docPr id="531422141" name="Rectángulo 1"/>
+                <wp:docPr id="1858143274" name="Rectángulo 1"/>
                 <wp:cNvGraphicFramePr/>
                 <a:graphic xmlns:a="http://schemas.openxmlformats.org/drawingml/2006/main">
                   <a:graphicData uri="http://schemas.microsoft.com/office/word/2010/wordprocessingShape">
                     <wps:wsp>
                       <wps:cNvSpPr/>
                       <wps:spPr>
-                        <a:xfrm>
+                        <a:xfrm rot="5400000">
                           <a:off x="0" y="0"/>
                           <a:ext cx="215900" cy="431800"/>
                         </a:xfrm>
@@ -5482,7 +5552,7 @@
           </mc:Choice>
           <mc:Fallback>
             <w:pict>
-              <v:rect w14:anchorId="4A9A0595" id="Rectángulo 1" o:spid="_x0000_s1026" style="position:absolute;margin-left:169.65pt;margin-top:92.9pt;width:17pt;height:34pt;z-index:251737088;visibility:visible;mso-wrap-style:square;mso-width-percent:0;mso-height-percent:0;mso-wrap-distance-left:9pt;mso-wrap-distance-top:0;mso-wrap-distance-right:9pt;mso-wrap-distance-bottom:0;mso-position-horizontal:absolute;mso-position-horizontal-relative:text;mso-position-vertical:absolute;mso-position-vertical-relative:text;mso-width-percent:0;mso-height-percent:0;mso-width-relative:margin;mso-height-relative:margin;v-text-anchor:middle" o:gfxdata="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" fillcolor="#c45911 [2405]" stroked="f" strokeweight="1pt"/>
+              <v:rect w14:anchorId="5640045C" id="Rectángulo 1" o:spid="_x0000_s1026" style="position:absolute;margin-left:103.6pt;margin-top:10.3pt;width:17pt;height:34pt;rotation:90;z-index:251834368;visibility:visible;mso-wrap-style:square;mso-width-percent:0;mso-height-percent:0;mso-wrap-distance-left:9pt;mso-wrap-distance-top:0;mso-wrap-distance-right:9pt;mso-wrap-distance-bottom:0;mso-position-horizontal:absolute;mso-position-horizontal-relative:text;mso-position-vertical:absolute;mso-position-vertical-relative:text;mso-width-percent:0;mso-height-percent:0;mso-width-relative:margin;mso-height-relative:margin;v-text-anchor:middle" o:gfxdata="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" fillcolor="#c45911 [2405]" stroked="f" strokeweight="1pt"/>
             </w:pict>
           </mc:Fallback>
         </mc:AlternateContent>
@@ -5494,27 +5564,27 @@
         <mc:AlternateContent>
           <mc:Choice Requires="wps">
             <w:drawing>
-              <wp:anchor distT="0" distB="0" distL="114300" distR="114300" simplePos="0" relativeHeight="251738112" behindDoc="0" locked="0" layoutInCell="1" allowOverlap="1" wp14:anchorId="2B8035B0" wp14:editId="709863D9">
+              <wp:anchor distT="0" distB="0" distL="114300" distR="114300" simplePos="0" relativeHeight="251825152" behindDoc="0" locked="0" layoutInCell="1" allowOverlap="1" wp14:anchorId="65EEF6D1" wp14:editId="1B7FAA23">
                 <wp:simplePos x="0" y="0"/>
                 <wp:positionH relativeFrom="column">
-                  <wp:posOffset>2153557</wp:posOffset>
+                  <wp:posOffset>2177415</wp:posOffset>
                 </wp:positionH>
                 <wp:positionV relativeFrom="paragraph">
-                  <wp:posOffset>510993</wp:posOffset>
+                  <wp:posOffset>133985</wp:posOffset>
                 </wp:positionV>
-                <wp:extent cx="216000" cy="432000"/>
-                <wp:effectExtent l="0" t="0" r="0" b="6350"/>
+                <wp:extent cx="215900" cy="431800"/>
+                <wp:effectExtent l="6350" t="0" r="0" b="0"/>
                 <wp:wrapNone/>
-                <wp:docPr id="78799181" name="Rectángulo 1"/>
+                <wp:docPr id="1618668094" name="Rectángulo 1"/>
                 <wp:cNvGraphicFramePr/>
                 <a:graphic xmlns:a="http://schemas.openxmlformats.org/drawingml/2006/main">
                   <a:graphicData uri="http://schemas.microsoft.com/office/word/2010/wordprocessingShape">
                     <wps:wsp>
                       <wps:cNvSpPr/>
                       <wps:spPr>
-                        <a:xfrm>
+                        <a:xfrm rot="5400000">
                           <a:off x="0" y="0"/>
-                          <a:ext cx="216000" cy="432000"/>
+                          <a:ext cx="215900" cy="431800"/>
                         </a:xfrm>
                         <a:prstGeom prst="rect">
                           <a:avLst/>
@@ -5564,7 +5634,7 @@
           </mc:Choice>
           <mc:Fallback>
             <w:pict>
-              <v:rect w14:anchorId="0419B48C" id="Rectángulo 1" o:spid="_x0000_s1026" style="position:absolute;margin-left:169.55pt;margin-top:40.25pt;width:17pt;height:34pt;z-index:251738112;visibility:visible;mso-wrap-style:square;mso-width-percent:0;mso-height-percent:0;mso-wrap-distance-left:9pt;mso-wrap-distance-top:0;mso-wrap-distance-right:9pt;mso-wrap-distance-bottom:0;mso-position-horizontal:absolute;mso-position-horizontal-relative:text;mso-position-vertical:absolute;mso-position-vertical-relative:text;mso-width-percent:0;mso-height-percent:0;mso-width-relative:margin;mso-height-relative:margin;v-text-anchor:middle" o:gfxdata="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" fillcolor="#c45911 [2405]" stroked="f" strokeweight="1pt"/>
+              <v:rect w14:anchorId="4519F182" id="Rectángulo 1" o:spid="_x0000_s1026" style="position:absolute;margin-left:171.45pt;margin-top:10.55pt;width:17pt;height:34pt;rotation:90;z-index:251825152;visibility:visible;mso-wrap-style:square;mso-width-percent:0;mso-height-percent:0;mso-wrap-distance-left:9pt;mso-wrap-distance-top:0;mso-wrap-distance-right:9pt;mso-wrap-distance-bottom:0;mso-position-horizontal:absolute;mso-position-horizontal-relative:text;mso-position-vertical:absolute;mso-position-vertical-relative:text;mso-width-percent:0;mso-height-percent:0;mso-width-relative:margin;mso-height-relative:margin;v-text-anchor:middle" o:gfxdata="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" fillcolor="#c45911 [2405]" stroked="f" strokeweight="1pt"/>
             </w:pict>
           </mc:Fallback>
         </mc:AlternateContent>
@@ -5576,35 +5646,34 @@
         <mc:AlternateContent>
           <mc:Choice Requires="wps">
             <w:drawing>
-              <wp:anchor distT="0" distB="0" distL="114300" distR="114300" simplePos="0" relativeHeight="251735040" behindDoc="0" locked="0" layoutInCell="1" allowOverlap="1" wp14:anchorId="213B5D8A" wp14:editId="7D804B93">
+              <wp:anchor distT="0" distB="0" distL="114300" distR="114300" simplePos="0" relativeHeight="251838464" behindDoc="0" locked="0" layoutInCell="1" allowOverlap="1" wp14:anchorId="712F68D0" wp14:editId="42D4DBB7">
                 <wp:simplePos x="0" y="0"/>
                 <wp:positionH relativeFrom="column">
-                  <wp:posOffset>2373177</wp:posOffset>
+                  <wp:posOffset>882650</wp:posOffset>
                 </wp:positionH>
                 <wp:positionV relativeFrom="paragraph">
-                  <wp:posOffset>-162560</wp:posOffset>
+                  <wp:posOffset>133350</wp:posOffset>
                 </wp:positionV>
-                <wp:extent cx="324000" cy="1774800"/>
-                <wp:effectExtent l="0" t="0" r="0" b="0"/>
+                <wp:extent cx="215900" cy="431800"/>
+                <wp:effectExtent l="6350" t="0" r="0" b="0"/>
                 <wp:wrapNone/>
-                <wp:docPr id="656727482" name="Rectángulo 1"/>
+                <wp:docPr id="1877422275" name="Rectángulo 1"/>
                 <wp:cNvGraphicFramePr/>
                 <a:graphic xmlns:a="http://schemas.openxmlformats.org/drawingml/2006/main">
                   <a:graphicData uri="http://schemas.microsoft.com/office/word/2010/wordprocessingShape">
                     <wps:wsp>
                       <wps:cNvSpPr/>
                       <wps:spPr>
-                        <a:xfrm>
+                        <a:xfrm rot="5400000">
                           <a:off x="0" y="0"/>
-                          <a:ext cx="324000" cy="1774800"/>
+                          <a:ext cx="215900" cy="431800"/>
                         </a:xfrm>
                         <a:prstGeom prst="rect">
                           <a:avLst/>
                         </a:prstGeom>
                         <a:solidFill>
-                          <a:schemeClr val="accent6">
-                            <a:lumMod val="20000"/>
-                            <a:lumOff val="80000"/>
+                          <a:schemeClr val="accent2">
+                            <a:lumMod val="75000"/>
                           </a:schemeClr>
                         </a:solidFill>
                         <a:ln>
@@ -5647,7 +5716,7 @@
           </mc:Choice>
           <mc:Fallback>
             <w:pict>
-              <v:rect w14:anchorId="7E0494B7" id="Rectángulo 1" o:spid="_x0000_s1026" style="position:absolute;margin-left:186.85pt;margin-top:-12.8pt;width:25.5pt;height:139.75pt;z-index:251735040;visibility:visible;mso-wrap-style:square;mso-width-percent:0;mso-height-percent:0;mso-wrap-distance-left:9pt;mso-wrap-distance-top:0;mso-wrap-distance-right:9pt;mso-wrap-distance-bottom:0;mso-position-horizontal:absolute;mso-position-horizontal-relative:text;mso-position-vertical:absolute;mso-position-vertical-relative:text;mso-width-percent:0;mso-height-percent:0;mso-width-relative:margin;mso-height-relative:margin;v-text-anchor:middle" o:gfxdata="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" fillcolor="#e2efd9 [665]" stroked="f" strokeweight="1pt"/>
+              <v:rect w14:anchorId="2F66F808" id="Rectángulo 1" o:spid="_x0000_s1026" style="position:absolute;margin-left:69.5pt;margin-top:10.5pt;width:17pt;height:34pt;rotation:90;z-index:251838464;visibility:visible;mso-wrap-style:square;mso-width-percent:0;mso-height-percent:0;mso-wrap-distance-left:9pt;mso-wrap-distance-top:0;mso-wrap-distance-right:9pt;mso-wrap-distance-bottom:0;mso-position-horizontal:absolute;mso-position-horizontal-relative:text;mso-position-vertical:absolute;mso-position-vertical-relative:text;mso-width-percent:0;mso-height-percent:0;mso-width-relative:margin;mso-height-relative:margin;v-text-anchor:middle" o:gfxdata="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" fillcolor="#c45911 [2405]" stroked="f" strokeweight="1pt"/>
             </w:pict>
           </mc:Fallback>
         </mc:AlternateContent>
@@ -5659,27 +5728,27 @@
         <mc:AlternateContent>
           <mc:Choice Requires="wps">
             <w:drawing>
-              <wp:anchor distT="0" distB="0" distL="114300" distR="114300" simplePos="0" relativeHeight="251734016" behindDoc="0" locked="0" layoutInCell="1" allowOverlap="1" wp14:anchorId="3DE03B71" wp14:editId="5E552D66">
+              <wp:anchor distT="0" distB="0" distL="114300" distR="114300" simplePos="0" relativeHeight="251831296" behindDoc="0" locked="0" layoutInCell="1" allowOverlap="1" wp14:anchorId="70A83490" wp14:editId="7FF565A1">
                 <wp:simplePos x="0" y="0"/>
                 <wp:positionH relativeFrom="column">
-                  <wp:posOffset>2694578</wp:posOffset>
+                  <wp:posOffset>1746250</wp:posOffset>
                 </wp:positionH>
                 <wp:positionV relativeFrom="paragraph">
-                  <wp:posOffset>509270</wp:posOffset>
+                  <wp:posOffset>132533</wp:posOffset>
                 </wp:positionV>
-                <wp:extent cx="216000" cy="432000"/>
-                <wp:effectExtent l="0" t="0" r="0" b="6350"/>
+                <wp:extent cx="215900" cy="431800"/>
+                <wp:effectExtent l="6350" t="0" r="0" b="0"/>
                 <wp:wrapNone/>
-                <wp:docPr id="1181482992" name="Rectángulo 1"/>
+                <wp:docPr id="2074946851" name="Rectángulo 1"/>
                 <wp:cNvGraphicFramePr/>
                 <a:graphic xmlns:a="http://schemas.openxmlformats.org/drawingml/2006/main">
                   <a:graphicData uri="http://schemas.microsoft.com/office/word/2010/wordprocessingShape">
                     <wps:wsp>
                       <wps:cNvSpPr/>
                       <wps:spPr>
-                        <a:xfrm>
+                        <a:xfrm rot="16200000">
                           <a:off x="0" y="0"/>
-                          <a:ext cx="216000" cy="432000"/>
+                          <a:ext cx="215900" cy="431800"/>
                         </a:xfrm>
                         <a:prstGeom prst="rect">
                           <a:avLst/>
@@ -5729,11 +5798,21 @@
           </mc:Choice>
           <mc:Fallback>
             <w:pict>
-              <v:rect w14:anchorId="7DBD5C03" id="Rectángulo 1" o:spid="_x0000_s1026" style="position:absolute;margin-left:212.15pt;margin-top:40.1pt;width:17pt;height:34pt;z-index:251734016;visibility:visible;mso-wrap-style:square;mso-width-percent:0;mso-height-percent:0;mso-wrap-distance-left:9pt;mso-wrap-distance-top:0;mso-wrap-distance-right:9pt;mso-wrap-distance-bottom:0;mso-position-horizontal:absolute;mso-position-horizontal-relative:text;mso-position-vertical:absolute;mso-position-vertical-relative:text;mso-width-percent:0;mso-height-percent:0;mso-width-relative:margin;mso-height-relative:margin;v-text-anchor:middle" o:gfxdata="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" fillcolor="#c45911 [2405]" stroked="f" strokeweight="1pt"/>
+              <v:rect w14:anchorId="4CB2CEDA" id="Rectángulo 1" o:spid="_x0000_s1026" style="position:absolute;margin-left:137.5pt;margin-top:10.45pt;width:17pt;height:34pt;rotation:-90;z-index:251831296;visibility:visible;mso-wrap-style:square;mso-width-percent:0;mso-height-percent:0;mso-wrap-distance-left:9pt;mso-wrap-distance-top:0;mso-wrap-distance-right:9pt;mso-wrap-distance-bottom:0;mso-position-horizontal:absolute;mso-position-horizontal-relative:text;mso-position-vertical:absolute;mso-position-vertical-relative:text;mso-width-percent:0;mso-height-percent:0;mso-width-relative:margin;mso-height-relative:margin;v-text-anchor:middle" o:gfxdata="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" fillcolor="#c45911 [2405]" stroked="f" strokeweight="1pt"/>
             </w:pict>
           </mc:Fallback>
         </mc:AlternateContent>
       </w:r>
+      <w:r>
+        <w:tab/>
+      </w:r>
+    </w:p>
+    <w:p>
+      <w:pPr>
+        <w:tabs>
+          <w:tab w:val="left" w:pos="5576"/>
+        </w:tabs>
+      </w:pPr>
       <w:r>
         <w:rPr>
           <w:noProof/>
@@ -5741,34 +5820,35 @@
         <mc:AlternateContent>
           <mc:Choice Requires="wps">
             <w:drawing>
-              <wp:anchor distT="0" distB="0" distL="114300" distR="114300" simplePos="0" relativeHeight="251730944" behindDoc="0" locked="0" layoutInCell="1" allowOverlap="1" wp14:anchorId="04BB899C" wp14:editId="299ADA33">
+              <wp:anchor distT="0" distB="0" distL="114300" distR="114300" simplePos="0" relativeHeight="251847680" behindDoc="0" locked="0" layoutInCell="1" allowOverlap="1" wp14:anchorId="0F63570B" wp14:editId="710EFF1C">
                 <wp:simplePos x="0" y="0"/>
                 <wp:positionH relativeFrom="column">
-                  <wp:posOffset>2695998</wp:posOffset>
+                  <wp:posOffset>973176</wp:posOffset>
                 </wp:positionH>
                 <wp:positionV relativeFrom="paragraph">
-                  <wp:posOffset>1178772</wp:posOffset>
+                  <wp:posOffset>159385</wp:posOffset>
                 </wp:positionV>
-                <wp:extent cx="216000" cy="432000"/>
-                <wp:effectExtent l="0" t="0" r="0" b="6350"/>
+                <wp:extent cx="846000" cy="36000"/>
+                <wp:effectExtent l="0" t="0" r="0" b="2540"/>
                 <wp:wrapNone/>
-                <wp:docPr id="1759939751" name="Rectángulo 1"/>
+                <wp:docPr id="1416613067" name="Rectángulo 1"/>
                 <wp:cNvGraphicFramePr/>
                 <a:graphic xmlns:a="http://schemas.openxmlformats.org/drawingml/2006/main">
                   <a:graphicData uri="http://schemas.microsoft.com/office/word/2010/wordprocessingShape">
                     <wps:wsp>
                       <wps:cNvSpPr/>
                       <wps:spPr>
-                        <a:xfrm>
+                        <a:xfrm flipV="1">
                           <a:off x="0" y="0"/>
-                          <a:ext cx="216000" cy="432000"/>
+                          <a:ext cx="846000" cy="36000"/>
                         </a:xfrm>
                         <a:prstGeom prst="rect">
                           <a:avLst/>
                         </a:prstGeom>
                         <a:solidFill>
-                          <a:schemeClr val="accent2">
-                            <a:lumMod val="75000"/>
+                          <a:schemeClr val="accent1">
+                            <a:lumMod val="40000"/>
+                            <a:lumOff val="60000"/>
                           </a:schemeClr>
                         </a:solidFill>
                         <a:ln>
@@ -5811,7 +5891,7 @@
           </mc:Choice>
           <mc:Fallback>
             <w:pict>
-              <v:rect w14:anchorId="36776A1F" id="Rectángulo 1" o:spid="_x0000_s1026" style="position:absolute;margin-left:212.3pt;margin-top:92.8pt;width:17pt;height:34pt;z-index:251730944;visibility:visible;mso-wrap-style:square;mso-width-percent:0;mso-height-percent:0;mso-wrap-distance-left:9pt;mso-wrap-distance-top:0;mso-wrap-distance-right:9pt;mso-wrap-distance-bottom:0;mso-position-horizontal:absolute;mso-position-horizontal-relative:text;mso-position-vertical:absolute;mso-position-vertical-relative:text;mso-width-percent:0;mso-height-percent:0;mso-width-relative:margin;mso-height-relative:margin;v-text-anchor:middle" o:gfxdata="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" fillcolor="#c45911 [2405]" stroked="f" strokeweight="1pt"/>
+              <v:rect w14:anchorId="74F541CA" id="Rectángulo 1" o:spid="_x0000_s1026" style="position:absolute;margin-left:76.65pt;margin-top:12.55pt;width:66.6pt;height:2.85pt;flip:y;z-index:251847680;visibility:visible;mso-wrap-style:square;mso-width-percent:0;mso-height-percent:0;mso-wrap-distance-left:9pt;mso-wrap-distance-top:0;mso-wrap-distance-right:9pt;mso-wrap-distance-bottom:0;mso-position-horizontal:absolute;mso-position-horizontal-relative:text;mso-position-vertical:absolute;mso-position-vertical-relative:text;mso-width-percent:0;mso-height-percent:0;mso-width-relative:margin;mso-height-relative:margin;v-text-anchor:middle" o:gfxdata="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" fillcolor="#b4c6e7 [1300]" stroked="f" strokeweight="1pt"/>
             </w:pict>
           </mc:Fallback>
         </mc:AlternateContent>
@@ -5823,35 +5903,33 @@
         <mc:AlternateContent>
           <mc:Choice Requires="wps">
             <w:drawing>
-              <wp:anchor distT="0" distB="0" distL="114300" distR="114300" simplePos="0" relativeHeight="251728896" behindDoc="0" locked="0" layoutInCell="1" allowOverlap="1" wp14:anchorId="34B196AB" wp14:editId="1BEDE42E">
+              <wp:anchor distT="0" distB="0" distL="114300" distR="114300" simplePos="0" relativeHeight="251846656" behindDoc="0" locked="0" layoutInCell="1" allowOverlap="1" wp14:anchorId="675DC543" wp14:editId="1365915B">
                 <wp:simplePos x="0" y="0"/>
                 <wp:positionH relativeFrom="column">
-                  <wp:posOffset>2696845</wp:posOffset>
+                  <wp:posOffset>1820468</wp:posOffset>
                 </wp:positionH>
                 <wp:positionV relativeFrom="paragraph">
-                  <wp:posOffset>-163618</wp:posOffset>
+                  <wp:posOffset>158750</wp:posOffset>
                 </wp:positionV>
-                <wp:extent cx="216000" cy="432000"/>
-                <wp:effectExtent l="0" t="0" r="0" b="6350"/>
+                <wp:extent cx="216000" cy="36000"/>
+                <wp:effectExtent l="0" t="0" r="0" b="2540"/>
                 <wp:wrapNone/>
-                <wp:docPr id="176337014" name="Rectángulo 1"/>
+                <wp:docPr id="135509703" name="Rectángulo 1"/>
                 <wp:cNvGraphicFramePr/>
                 <a:graphic xmlns:a="http://schemas.openxmlformats.org/drawingml/2006/main">
                   <a:graphicData uri="http://schemas.microsoft.com/office/word/2010/wordprocessingShape">
                     <wps:wsp>
                       <wps:cNvSpPr/>
                       <wps:spPr>
-                        <a:xfrm>
+                        <a:xfrm flipV="1">
                           <a:off x="0" y="0"/>
-                          <a:ext cx="216000" cy="432000"/>
+                          <a:ext cx="216000" cy="36000"/>
                         </a:xfrm>
                         <a:prstGeom prst="rect">
                           <a:avLst/>
                         </a:prstGeom>
                         <a:solidFill>
-                          <a:schemeClr val="accent2">
-                            <a:lumMod val="75000"/>
-                          </a:schemeClr>
+                          <a:schemeClr val="tx1"/>
                         </a:solidFill>
                         <a:ln>
                           <a:noFill/>
@@ -5893,7 +5971,7 @@
           </mc:Choice>
           <mc:Fallback>
             <w:pict>
-              <v:rect w14:anchorId="3EB4493F" id="Rectángulo 1" o:spid="_x0000_s1026" style="position:absolute;margin-left:212.35pt;margin-top:-12.9pt;width:17pt;height:34pt;z-index:251728896;visibility:visible;mso-wrap-style:square;mso-width-percent:0;mso-height-percent:0;mso-wrap-distance-left:9pt;mso-wrap-distance-top:0;mso-wrap-distance-right:9pt;mso-wrap-distance-bottom:0;mso-position-horizontal:absolute;mso-position-horizontal-relative:text;mso-position-vertical:absolute;mso-position-vertical-relative:text;mso-width-percent:0;mso-height-percent:0;mso-width-relative:margin;mso-height-relative:margin;v-text-anchor:middle" o:gfxdata="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" fillcolor="#c45911 [2405]" stroked="f" strokeweight="1pt"/>
+              <v:rect w14:anchorId="1D05C0E3" id="Rectángulo 1" o:spid="_x0000_s1026" style="position:absolute;margin-left:143.35pt;margin-top:12.5pt;width:17pt;height:2.85pt;flip:y;z-index:251846656;visibility:visible;mso-wrap-style:square;mso-width-percent:0;mso-height-percent:0;mso-wrap-distance-left:9pt;mso-wrap-distance-top:0;mso-wrap-distance-right:9pt;mso-wrap-distance-bottom:0;mso-position-horizontal:absolute;mso-position-horizontal-relative:text;mso-position-vertical:absolute;mso-position-vertical-relative:text;mso-width-percent:0;mso-height-percent:0;mso-width-relative:margin;mso-height-relative:margin;v-text-anchor:middle" o:gfxdata="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" fillcolor="black [3213]" stroked="f" strokeweight="1pt"/>
             </w:pict>
           </mc:Fallback>
         </mc:AlternateContent>
@@ -5905,35 +5983,35 @@
         <mc:AlternateContent>
           <mc:Choice Requires="wps">
             <w:drawing>
-              <wp:anchor distT="0" distB="0" distL="114300" distR="114300" simplePos="0" relativeHeight="251729920" behindDoc="0" locked="0" layoutInCell="1" allowOverlap="1" wp14:anchorId="10578C2F" wp14:editId="09A9A7E4">
+              <wp:anchor distT="0" distB="0" distL="114300" distR="114300" simplePos="0" relativeHeight="251845632" behindDoc="0" locked="0" layoutInCell="1" allowOverlap="1" wp14:anchorId="3A8606C2" wp14:editId="42BE0AE1">
                 <wp:simplePos x="0" y="0"/>
                 <wp:positionH relativeFrom="column">
-                  <wp:posOffset>2912322</wp:posOffset>
+                  <wp:posOffset>2036321</wp:posOffset>
                 </wp:positionH>
                 <wp:positionV relativeFrom="paragraph">
-                  <wp:posOffset>-162560</wp:posOffset>
+                  <wp:posOffset>159865</wp:posOffset>
                 </wp:positionV>
-                <wp:extent cx="324000" cy="1774800"/>
-                <wp:effectExtent l="0" t="0" r="0" b="0"/>
+                <wp:extent cx="846000" cy="36000"/>
+                <wp:effectExtent l="0" t="0" r="0" b="2540"/>
                 <wp:wrapNone/>
-                <wp:docPr id="1341882401" name="Rectángulo 1"/>
+                <wp:docPr id="1897235743" name="Rectángulo 1"/>
                 <wp:cNvGraphicFramePr/>
                 <a:graphic xmlns:a="http://schemas.openxmlformats.org/drawingml/2006/main">
                   <a:graphicData uri="http://schemas.microsoft.com/office/word/2010/wordprocessingShape">
                     <wps:wsp>
                       <wps:cNvSpPr/>
                       <wps:spPr>
-                        <a:xfrm>
+                        <a:xfrm flipV="1">
                           <a:off x="0" y="0"/>
-                          <a:ext cx="324000" cy="1774800"/>
+                          <a:ext cx="846000" cy="36000"/>
                         </a:xfrm>
                         <a:prstGeom prst="rect">
                           <a:avLst/>
                         </a:prstGeom>
                         <a:solidFill>
-                          <a:schemeClr val="accent6">
-                            <a:lumMod val="20000"/>
-                            <a:lumOff val="80000"/>
+                          <a:schemeClr val="accent1">
+                            <a:lumMod val="40000"/>
+                            <a:lumOff val="60000"/>
                           </a:schemeClr>
                         </a:solidFill>
                         <a:ln>
@@ -5976,25 +6054,13 @@
           </mc:Choice>
           <mc:Fallback>
             <w:pict>
-              <v:rect w14:anchorId="7110AC8D" id="Rectángulo 1" o:spid="_x0000_s1026" style="position:absolute;margin-left:229.3pt;margin-top:-12.8pt;width:25.5pt;height:139.75pt;z-index:251729920;visibility:visible;mso-wrap-style:square;mso-width-percent:0;mso-height-percent:0;mso-wrap-distance-left:9pt;mso-wrap-distance-top:0;mso-wrap-distance-right:9pt;mso-wrap-distance-bottom:0;mso-position-horizontal:absolute;mso-position-horizontal-relative:text;mso-position-vertical:absolute;mso-position-vertical-relative:text;mso-width-percent:0;mso-height-percent:0;mso-width-relative:margin;mso-height-relative:margin;v-text-anchor:middle" o:gfxdata="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" fillcolor="#e2efd9 [665]" stroked="f" strokeweight="1pt"/>
+              <v:rect w14:anchorId="28B255E0" id="Rectángulo 1" o:spid="_x0000_s1026" style="position:absolute;margin-left:160.35pt;margin-top:12.6pt;width:66.6pt;height:2.85pt;flip:y;z-index:251845632;visibility:visible;mso-wrap-style:square;mso-width-percent:0;mso-height-percent:0;mso-wrap-distance-left:9pt;mso-wrap-distance-top:0;mso-wrap-distance-right:9pt;mso-wrap-distance-bottom:0;mso-position-horizontal:absolute;mso-position-horizontal-relative:text;mso-position-vertical:absolute;mso-position-vertical-relative:text;mso-width-percent:0;mso-height-percent:0;mso-width-relative:margin;mso-height-relative:margin;v-text-anchor:middle" o:gfxdata="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" fillcolor="#b4c6e7 [1300]" stroked="f" strokeweight="1pt"/>
             </w:pict>
           </mc:Fallback>
         </mc:AlternateContent>
       </w:r>
     </w:p>
     <w:p/>
-    <w:p/>
-    <w:p/>
-    <w:p>
-      <w:pPr>
-        <w:tabs>
-          <w:tab w:val="left" w:pos="5576"/>
-        </w:tabs>
-      </w:pPr>
-      <w:r>
-        <w:tab/>
-      </w:r>
-    </w:p>
     <w:p>
       <w:pPr>
         <w:tabs>
@@ -6008,35 +6074,34 @@
         <mc:AlternateContent>
           <mc:Choice Requires="wps">
             <w:drawing>
-              <wp:anchor distT="0" distB="0" distL="114300" distR="114300" simplePos="0" relativeHeight="251772928" behindDoc="0" locked="0" layoutInCell="1" allowOverlap="1" wp14:anchorId="67C7FF50" wp14:editId="7E9A915A">
+              <wp:anchor distT="0" distB="0" distL="114300" distR="114300" simplePos="0" relativeHeight="251869184" behindDoc="0" locked="0" layoutInCell="1" allowOverlap="1" wp14:anchorId="5C36FBBC" wp14:editId="446430CA">
                 <wp:simplePos x="0" y="0"/>
                 <wp:positionH relativeFrom="column">
-                  <wp:posOffset>973176</wp:posOffset>
+                  <wp:posOffset>3415665</wp:posOffset>
                 </wp:positionH>
                 <wp:positionV relativeFrom="paragraph">
-                  <wp:posOffset>159385</wp:posOffset>
+                  <wp:posOffset>248920</wp:posOffset>
                 </wp:positionV>
-                <wp:extent cx="846000" cy="36000"/>
-                <wp:effectExtent l="0" t="0" r="0" b="2540"/>
+                <wp:extent cx="215900" cy="431800"/>
+                <wp:effectExtent l="6350" t="0" r="0" b="0"/>
                 <wp:wrapNone/>
-                <wp:docPr id="1275890064" name="Rectángulo 1"/>
+                <wp:docPr id="27614295" name="Rectángulo 1"/>
                 <wp:cNvGraphicFramePr/>
                 <a:graphic xmlns:a="http://schemas.openxmlformats.org/drawingml/2006/main">
                   <a:graphicData uri="http://schemas.microsoft.com/office/word/2010/wordprocessingShape">
                     <wps:wsp>
                       <wps:cNvSpPr/>
                       <wps:spPr>
-                        <a:xfrm flipV="1">
+                        <a:xfrm rot="16200000">
                           <a:off x="0" y="0"/>
-                          <a:ext cx="846000" cy="36000"/>
+                          <a:ext cx="215900" cy="431800"/>
                         </a:xfrm>
                         <a:prstGeom prst="rect">
                           <a:avLst/>
                         </a:prstGeom>
                         <a:solidFill>
-                          <a:schemeClr val="accent1">
-                            <a:lumMod val="40000"/>
-                            <a:lumOff val="60000"/>
+                          <a:schemeClr val="accent2">
+                            <a:lumMod val="75000"/>
                           </a:schemeClr>
                         </a:solidFill>
                         <a:ln>
@@ -6079,7 +6144,7 @@
           </mc:Choice>
           <mc:Fallback>
             <w:pict>
-              <v:rect w14:anchorId="79643122" id="Rectángulo 1" o:spid="_x0000_s1026" style="position:absolute;margin-left:76.65pt;margin-top:12.55pt;width:66.6pt;height:2.85pt;flip:y;z-index:251772928;visibility:visible;mso-wrap-style:square;mso-width-percent:0;mso-height-percent:0;mso-wrap-distance-left:9pt;mso-wrap-distance-top:0;mso-wrap-distance-right:9pt;mso-wrap-distance-bottom:0;mso-position-horizontal:absolute;mso-position-horizontal-relative:text;mso-position-vertical:absolute;mso-position-vertical-relative:text;mso-width-percent:0;mso-height-percent:0;mso-width-relative:margin;mso-height-relative:margin;v-text-anchor:middle" o:gfxdata="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" fillcolor="#b4c6e7 [1300]" stroked="f" strokeweight="1pt"/>
+              <v:rect w14:anchorId="33D16F3B" id="Rectángulo 1" o:spid="_x0000_s1026" style="position:absolute;margin-left:268.95pt;margin-top:19.6pt;width:17pt;height:34pt;rotation:-90;z-index:251869184;visibility:visible;mso-wrap-style:square;mso-width-percent:0;mso-height-percent:0;mso-wrap-distance-left:9pt;mso-wrap-distance-top:0;mso-wrap-distance-right:9pt;mso-wrap-distance-bottom:0;mso-position-horizontal:absolute;mso-position-horizontal-relative:text;mso-position-vertical:absolute;mso-position-vertical-relative:text;mso-width-percent:0;mso-height-percent:0;mso-width-relative:margin;mso-height-relative:margin;v-text-anchor:middle" o:gfxdata="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" fillcolor="#c45911 [2405]" stroked="f" strokeweight="1pt"/>
             </w:pict>
           </mc:Fallback>
         </mc:AlternateContent>
@@ -6088,212 +6153,6 @@
         <w:rPr>
           <w:noProof/>
         </w:rPr>
-        <mc:AlternateContent>
-          <mc:Choice Requires="wps">
-            <w:drawing>
-              <wp:anchor distT="0" distB="0" distL="114300" distR="114300" simplePos="0" relativeHeight="251770880" behindDoc="0" locked="0" layoutInCell="1" allowOverlap="1" wp14:anchorId="392BB72A" wp14:editId="5D1EAA10">
-                <wp:simplePos x="0" y="0"/>
-                <wp:positionH relativeFrom="column">
-                  <wp:posOffset>1820468</wp:posOffset>
-                </wp:positionH>
-                <wp:positionV relativeFrom="paragraph">
-                  <wp:posOffset>158750</wp:posOffset>
-                </wp:positionV>
-                <wp:extent cx="216000" cy="36000"/>
-                <wp:effectExtent l="0" t="0" r="0" b="2540"/>
-                <wp:wrapNone/>
-                <wp:docPr id="2039717080" name="Rectángulo 1"/>
-                <wp:cNvGraphicFramePr/>
-                <a:graphic xmlns:a="http://schemas.openxmlformats.org/drawingml/2006/main">
-                  <a:graphicData uri="http://schemas.microsoft.com/office/word/2010/wordprocessingShape">
-                    <wps:wsp>
-                      <wps:cNvSpPr/>
-                      <wps:spPr>
-                        <a:xfrm flipV="1">
-                          <a:off x="0" y="0"/>
-                          <a:ext cx="216000" cy="36000"/>
-                        </a:xfrm>
-                        <a:prstGeom prst="rect">
-                          <a:avLst/>
-                        </a:prstGeom>
-                        <a:solidFill>
-                          <a:schemeClr val="tx1"/>
-                        </a:solidFill>
-                        <a:ln>
-                          <a:noFill/>
-                        </a:ln>
-                      </wps:spPr>
-                      <wps:style>
-                        <a:lnRef idx="2">
-                          <a:schemeClr val="accent1">
-                            <a:shade val="15000"/>
-                          </a:schemeClr>
-                        </a:lnRef>
-                        <a:fillRef idx="1">
-                          <a:schemeClr val="accent1"/>
-                        </a:fillRef>
-                        <a:effectRef idx="0">
-                          <a:schemeClr val="accent1"/>
-                        </a:effectRef>
-                        <a:fontRef idx="minor">
-                          <a:schemeClr val="lt1"/>
-                        </a:fontRef>
-                      </wps:style>
-                      <wps:bodyPr rot="0" spcFirstLastPara="0" vertOverflow="overflow" horzOverflow="overflow" vert="horz" wrap="square" lIns="91440" tIns="45720" rIns="91440" bIns="45720" numCol="1" spcCol="0" rtlCol="0" fromWordArt="0" anchor="ctr" anchorCtr="0" forceAA="0" compatLnSpc="1">
-                        <a:prstTxWarp prst="textNoShape">
-                          <a:avLst/>
-                        </a:prstTxWarp>
-                        <a:noAutofit/>
-                      </wps:bodyPr>
-                    </wps:wsp>
-                  </a:graphicData>
-                </a:graphic>
-                <wp14:sizeRelH relativeFrom="margin">
-                  <wp14:pctWidth>0</wp14:pctWidth>
-                </wp14:sizeRelH>
-                <wp14:sizeRelV relativeFrom="margin">
-                  <wp14:pctHeight>0</wp14:pctHeight>
-                </wp14:sizeRelV>
-              </wp:anchor>
-            </w:drawing>
-          </mc:Choice>
-          <mc:Fallback>
-            <w:pict>
-              <v:rect w14:anchorId="130C9C14" id="Rectángulo 1" o:spid="_x0000_s1026" style="position:absolute;margin-left:143.35pt;margin-top:12.5pt;width:17pt;height:2.85pt;flip:y;z-index:251770880;visibility:visible;mso-wrap-style:square;mso-width-percent:0;mso-height-percent:0;mso-wrap-distance-left:9pt;mso-wrap-distance-top:0;mso-wrap-distance-right:9pt;mso-wrap-distance-bottom:0;mso-position-horizontal:absolute;mso-position-horizontal-relative:text;mso-position-vertical:absolute;mso-position-vertical-relative:text;mso-width-percent:0;mso-height-percent:0;mso-width-relative:margin;mso-height-relative:margin;v-text-anchor:middle" o:gfxdata="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" fillcolor="black [3213]" stroked="f" strokeweight="1pt"/>
-            </w:pict>
-          </mc:Fallback>
-        </mc:AlternateContent>
-      </w:r>
-      <w:r>
-        <w:rPr>
-          <w:noProof/>
-        </w:rPr>
-        <mc:AlternateContent>
-          <mc:Choice Requires="wps">
-            <w:drawing>
-              <wp:anchor distT="0" distB="0" distL="114300" distR="114300" simplePos="0" relativeHeight="251768832" behindDoc="0" locked="0" layoutInCell="1" allowOverlap="1" wp14:anchorId="0FF7D851" wp14:editId="3232496F">
-                <wp:simplePos x="0" y="0"/>
-                <wp:positionH relativeFrom="column">
-                  <wp:posOffset>2036321</wp:posOffset>
-                </wp:positionH>
-                <wp:positionV relativeFrom="paragraph">
-                  <wp:posOffset>159865</wp:posOffset>
-                </wp:positionV>
-                <wp:extent cx="846000" cy="36000"/>
-                <wp:effectExtent l="0" t="0" r="0" b="2540"/>
-                <wp:wrapNone/>
-                <wp:docPr id="84117163" name="Rectángulo 1"/>
-                <wp:cNvGraphicFramePr/>
-                <a:graphic xmlns:a="http://schemas.openxmlformats.org/drawingml/2006/main">
-                  <a:graphicData uri="http://schemas.microsoft.com/office/word/2010/wordprocessingShape">
-                    <wps:wsp>
-                      <wps:cNvSpPr/>
-                      <wps:spPr>
-                        <a:xfrm flipV="1">
-                          <a:off x="0" y="0"/>
-                          <a:ext cx="846000" cy="36000"/>
-                        </a:xfrm>
-                        <a:prstGeom prst="rect">
-                          <a:avLst/>
-                        </a:prstGeom>
-                        <a:solidFill>
-                          <a:schemeClr val="accent1">
-                            <a:lumMod val="40000"/>
-                            <a:lumOff val="60000"/>
-                          </a:schemeClr>
-                        </a:solidFill>
-                        <a:ln>
-                          <a:noFill/>
-                        </a:ln>
-                      </wps:spPr>
-                      <wps:style>
-                        <a:lnRef idx="2">
-                          <a:schemeClr val="accent1">
-                            <a:shade val="15000"/>
-                          </a:schemeClr>
-                        </a:lnRef>
-                        <a:fillRef idx="1">
-                          <a:schemeClr val="accent1"/>
-                        </a:fillRef>
-                        <a:effectRef idx="0">
-                          <a:schemeClr val="accent1"/>
-                        </a:effectRef>
-                        <a:fontRef idx="minor">
-                          <a:schemeClr val="lt1"/>
-                        </a:fontRef>
-                      </wps:style>
-                      <wps:bodyPr rot="0" spcFirstLastPara="0" vertOverflow="overflow" horzOverflow="overflow" vert="horz" wrap="square" lIns="91440" tIns="45720" rIns="91440" bIns="45720" numCol="1" spcCol="0" rtlCol="0" fromWordArt="0" anchor="ctr" anchorCtr="0" forceAA="0" compatLnSpc="1">
-                        <a:prstTxWarp prst="textNoShape">
-                          <a:avLst/>
-                        </a:prstTxWarp>
-                        <a:noAutofit/>
-                      </wps:bodyPr>
-                    </wps:wsp>
-                  </a:graphicData>
-                </a:graphic>
-                <wp14:sizeRelH relativeFrom="margin">
-                  <wp14:pctWidth>0</wp14:pctWidth>
-                </wp14:sizeRelH>
-                <wp14:sizeRelV relativeFrom="margin">
-                  <wp14:pctHeight>0</wp14:pctHeight>
-                </wp14:sizeRelV>
-              </wp:anchor>
-            </w:drawing>
-          </mc:Choice>
-          <mc:Fallback>
-            <w:pict>
-              <v:rect w14:anchorId="24F6BBBE" id="Rectángulo 1" o:spid="_x0000_s1026" style="position:absolute;margin-left:160.35pt;margin-top:12.6pt;width:66.6pt;height:2.85pt;flip:y;z-index:251768832;visibility:visible;mso-wrap-style:square;mso-width-percent:0;mso-height-percent:0;mso-wrap-distance-left:9pt;mso-wrap-distance-top:0;mso-wrap-distance-right:9pt;mso-wrap-distance-bottom:0;mso-position-horizontal:absolute;mso-position-horizontal-relative:text;mso-position-vertical:absolute;mso-position-vertical-relative:text;mso-width-percent:0;mso-height-percent:0;mso-width-relative:margin;mso-height-relative:margin;v-text-anchor:middle" o:gfxdata="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" fillcolor="#b4c6e7 [1300]" stroked="f" strokeweight="1pt"/>
-            </w:pict>
-          </mc:Fallback>
-        </mc:AlternateContent>
-      </w:r>
-    </w:p>
-    <w:p>
-      <w:pPr>
-        <w:tabs>
-          <w:tab w:val="left" w:pos="5576"/>
-        </w:tabs>
-      </w:pPr>
-    </w:p>
-    <w:p>
-      <w:pPr>
-        <w:tabs>
-          <w:tab w:val="left" w:pos="5576"/>
-        </w:tabs>
-      </w:pPr>
-    </w:p>
-    <w:p>
-      <w:pPr>
-        <w:tabs>
-          <w:tab w:val="left" w:pos="5576"/>
-        </w:tabs>
-      </w:pPr>
-    </w:p>
-    <w:p>
-      <w:pPr>
-        <w:tabs>
-          <w:tab w:val="left" w:pos="5576"/>
-        </w:tabs>
-      </w:pPr>
-    </w:p>
-    <w:p>
-      <w:pPr>
-        <w:tabs>
-          <w:tab w:val="left" w:pos="5576"/>
-        </w:tabs>
-      </w:pPr>
-    </w:p>
-    <w:p>
-      <w:pPr>
-        <w:tabs>
-          <w:tab w:val="left" w:pos="5576"/>
-        </w:tabs>
-      </w:pPr>
-      <w:r>
-        <w:rPr>
-          <w:noProof/>
-        </w:rPr>
-        <w:lastRenderedPageBreak/>
         <mc:AlternateContent>
           <mc:Choice Requires="wps">
             <w:drawing>
@@ -6467,6 +6326,168 @@
         <mc:AlternateContent>
           <mc:Choice Requires="wps">
             <w:drawing>
+              <wp:anchor distT="0" distB="0" distL="114300" distR="114300" simplePos="0" relativeHeight="251867136" behindDoc="0" locked="0" layoutInCell="1" allowOverlap="1" wp14:anchorId="0AB6F833" wp14:editId="285C6990">
+                <wp:simplePos x="0" y="0"/>
+                <wp:positionH relativeFrom="column">
+                  <wp:posOffset>4173855</wp:posOffset>
+                </wp:positionH>
+                <wp:positionV relativeFrom="paragraph">
+                  <wp:posOffset>83185</wp:posOffset>
+                </wp:positionV>
+                <wp:extent cx="215900" cy="431800"/>
+                <wp:effectExtent l="0" t="0" r="0" b="6350"/>
+                <wp:wrapNone/>
+                <wp:docPr id="1005114104" name="Rectángulo 1"/>
+                <wp:cNvGraphicFramePr/>
+                <a:graphic xmlns:a="http://schemas.openxmlformats.org/drawingml/2006/main">
+                  <a:graphicData uri="http://schemas.microsoft.com/office/word/2010/wordprocessingShape">
+                    <wps:wsp>
+                      <wps:cNvSpPr/>
+                      <wps:spPr>
+                        <a:xfrm rot="10800000">
+                          <a:off x="0" y="0"/>
+                          <a:ext cx="215900" cy="431800"/>
+                        </a:xfrm>
+                        <a:prstGeom prst="rect">
+                          <a:avLst/>
+                        </a:prstGeom>
+                        <a:solidFill>
+                          <a:schemeClr val="accent2">
+                            <a:lumMod val="75000"/>
+                          </a:schemeClr>
+                        </a:solidFill>
+                        <a:ln>
+                          <a:noFill/>
+                        </a:ln>
+                      </wps:spPr>
+                      <wps:style>
+                        <a:lnRef idx="2">
+                          <a:schemeClr val="accent1">
+                            <a:shade val="15000"/>
+                          </a:schemeClr>
+                        </a:lnRef>
+                        <a:fillRef idx="1">
+                          <a:schemeClr val="accent1"/>
+                        </a:fillRef>
+                        <a:effectRef idx="0">
+                          <a:schemeClr val="accent1"/>
+                        </a:effectRef>
+                        <a:fontRef idx="minor">
+                          <a:schemeClr val="lt1"/>
+                        </a:fontRef>
+                      </wps:style>
+                      <wps:bodyPr rot="0" spcFirstLastPara="0" vertOverflow="overflow" horzOverflow="overflow" vert="horz" wrap="square" lIns="91440" tIns="45720" rIns="91440" bIns="45720" numCol="1" spcCol="0" rtlCol="0" fromWordArt="0" anchor="ctr" anchorCtr="0" forceAA="0" compatLnSpc="1">
+                        <a:prstTxWarp prst="textNoShape">
+                          <a:avLst/>
+                        </a:prstTxWarp>
+                        <a:noAutofit/>
+                      </wps:bodyPr>
+                    </wps:wsp>
+                  </a:graphicData>
+                </a:graphic>
+                <wp14:sizeRelH relativeFrom="margin">
+                  <wp14:pctWidth>0</wp14:pctWidth>
+                </wp14:sizeRelH>
+                <wp14:sizeRelV relativeFrom="margin">
+                  <wp14:pctHeight>0</wp14:pctHeight>
+                </wp14:sizeRelV>
+              </wp:anchor>
+            </w:drawing>
+          </mc:Choice>
+          <mc:Fallback>
+            <w:pict>
+              <v:rect w14:anchorId="49F4A310" id="Rectángulo 1" o:spid="_x0000_s1026" style="position:absolute;margin-left:328.65pt;margin-top:6.55pt;width:17pt;height:34pt;rotation:180;z-index:251867136;visibility:visible;mso-wrap-style:square;mso-width-percent:0;mso-height-percent:0;mso-wrap-distance-left:9pt;mso-wrap-distance-top:0;mso-wrap-distance-right:9pt;mso-wrap-distance-bottom:0;mso-position-horizontal:absolute;mso-position-horizontal-relative:text;mso-position-vertical:absolute;mso-position-vertical-relative:text;mso-width-percent:0;mso-height-percent:0;mso-width-relative:margin;mso-height-relative:margin;v-text-anchor:middle" o:gfxdata="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" fillcolor="#c45911 [2405]" stroked="f" strokeweight="1pt"/>
+            </w:pict>
+          </mc:Fallback>
+        </mc:AlternateContent>
+      </w:r>
+      <w:r>
+        <w:rPr>
+          <w:noProof/>
+        </w:rPr>
+        <mc:AlternateContent>
+          <mc:Choice Requires="wps">
+            <w:drawing>
+              <wp:anchor distT="0" distB="0" distL="114300" distR="114300" simplePos="0" relativeHeight="251863040" behindDoc="0" locked="0" layoutInCell="1" allowOverlap="1" wp14:anchorId="193242DA" wp14:editId="383B5F0A">
+                <wp:simplePos x="0" y="0"/>
+                <wp:positionH relativeFrom="column">
+                  <wp:posOffset>3308985</wp:posOffset>
+                </wp:positionH>
+                <wp:positionV relativeFrom="paragraph">
+                  <wp:posOffset>66675</wp:posOffset>
+                </wp:positionV>
+                <wp:extent cx="1080000" cy="1080000"/>
+                <wp:effectExtent l="0" t="0" r="25400" b="25400"/>
+                <wp:wrapNone/>
+                <wp:docPr id="224612572" name="Rectángulo 1"/>
+                <wp:cNvGraphicFramePr/>
+                <a:graphic xmlns:a="http://schemas.openxmlformats.org/drawingml/2006/main">
+                  <a:graphicData uri="http://schemas.microsoft.com/office/word/2010/wordprocessingShape">
+                    <wps:wsp>
+                      <wps:cNvSpPr/>
+                      <wps:spPr>
+                        <a:xfrm>
+                          <a:off x="0" y="0"/>
+                          <a:ext cx="1080000" cy="1080000"/>
+                        </a:xfrm>
+                        <a:prstGeom prst="rect">
+                          <a:avLst/>
+                        </a:prstGeom>
+                        <a:solidFill>
+                          <a:schemeClr val="accent6">
+                            <a:lumMod val="20000"/>
+                            <a:lumOff val="80000"/>
+                          </a:schemeClr>
+                        </a:solidFill>
+                      </wps:spPr>
+                      <wps:style>
+                        <a:lnRef idx="2">
+                          <a:schemeClr val="accent1">
+                            <a:shade val="15000"/>
+                          </a:schemeClr>
+                        </a:lnRef>
+                        <a:fillRef idx="1">
+                          <a:schemeClr val="accent1"/>
+                        </a:fillRef>
+                        <a:effectRef idx="0">
+                          <a:schemeClr val="accent1"/>
+                        </a:effectRef>
+                        <a:fontRef idx="minor">
+                          <a:schemeClr val="lt1"/>
+                        </a:fontRef>
+                      </wps:style>
+                      <wps:bodyPr rot="0" spcFirstLastPara="0" vertOverflow="overflow" horzOverflow="overflow" vert="horz" wrap="square" lIns="91440" tIns="45720" rIns="91440" bIns="45720" numCol="1" spcCol="0" rtlCol="0" fromWordArt="0" anchor="ctr" anchorCtr="0" forceAA="0" compatLnSpc="1">
+                        <a:prstTxWarp prst="textNoShape">
+                          <a:avLst/>
+                        </a:prstTxWarp>
+                        <a:noAutofit/>
+                      </wps:bodyPr>
+                    </wps:wsp>
+                  </a:graphicData>
+                </a:graphic>
+                <wp14:sizeRelH relativeFrom="margin">
+                  <wp14:pctWidth>0</wp14:pctWidth>
+                </wp14:sizeRelH>
+                <wp14:sizeRelV relativeFrom="margin">
+                  <wp14:pctHeight>0</wp14:pctHeight>
+                </wp14:sizeRelV>
+              </wp:anchor>
+            </w:drawing>
+          </mc:Choice>
+          <mc:Fallback>
+            <w:pict>
+              <v:rect w14:anchorId="0AA1A373" id="Rectángulo 1" o:spid="_x0000_s1026" style="position:absolute;margin-left:260.55pt;margin-top:5.25pt;width:85.05pt;height:85.05pt;z-index:251863040;visibility:visible;mso-wrap-style:square;mso-width-percent:0;mso-height-percent:0;mso-wrap-distance-left:9pt;mso-wrap-distance-top:0;mso-wrap-distance-right:9pt;mso-wrap-distance-bottom:0;mso-position-horizontal:absolute;mso-position-horizontal-relative:text;mso-position-vertical:absolute;mso-position-vertical-relative:text;mso-width-percent:0;mso-height-percent:0;mso-width-relative:margin;mso-height-relative:margin;v-text-anchor:middle" o:gfxdata="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" fillcolor="#e2efd9 [665]" strokecolor="#09101d [484]" strokeweight="1pt"/>
+            </w:pict>
+          </mc:Fallback>
+        </mc:AlternateContent>
+      </w:r>
+      <w:r>
+        <w:rPr>
+          <w:noProof/>
+        </w:rPr>
+        <mc:AlternateContent>
+          <mc:Choice Requires="wps">
+            <w:drawing>
               <wp:anchor distT="0" distB="0" distL="114300" distR="114300" simplePos="0" relativeHeight="251762688" behindDoc="0" locked="0" layoutInCell="1" allowOverlap="1" wp14:anchorId="131D5BA4" wp14:editId="68515B72">
                 <wp:simplePos x="0" y="0"/>
                 <wp:positionH relativeFrom="column">
@@ -6574,7 +6595,12 @@
                         <a:prstGeom prst="rect">
                           <a:avLst/>
                         </a:prstGeom>
-                        <a:noFill/>
+                        <a:solidFill>
+                          <a:schemeClr val="accent6">
+                            <a:lumMod val="20000"/>
+                            <a:lumOff val="80000"/>
+                          </a:schemeClr>
+                        </a:solidFill>
                       </wps:spPr>
                       <wps:style>
                         <a:lnRef idx="2">
@@ -6612,7 +6638,7 @@
           </mc:Choice>
           <mc:Fallback>
             <w:pict>
-              <v:rect w14:anchorId="06C27226" id="Rectángulo 1" o:spid="_x0000_s1026" style="position:absolute;margin-left:0;margin-top:-.05pt;width:139.45pt;height:125pt;z-index:251760640;visibility:visible;mso-wrap-style:square;mso-width-percent:0;mso-height-percent:0;mso-wrap-distance-left:9pt;mso-wrap-distance-top:0;mso-wrap-distance-right:9pt;mso-wrap-distance-bottom:0;mso-position-horizontal:absolute;mso-position-horizontal-relative:text;mso-position-vertical:absolute;mso-position-vertical-relative:text;mso-width-percent:0;mso-height-percent:0;mso-width-relative:margin;mso-height-relative:margin;v-text-anchor:middle" o:gfxdata="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" filled="f" strokecolor="#09101d [484]" strokeweight="1pt"/>
+              <v:rect w14:anchorId="27A74C57" id="Rectángulo 1" o:spid="_x0000_s1026" style="position:absolute;margin-left:0;margin-top:-.05pt;width:139.45pt;height:125pt;z-index:251760640;visibility:visible;mso-wrap-style:square;mso-width-percent:0;mso-height-percent:0;mso-wrap-distance-left:9pt;mso-wrap-distance-top:0;mso-wrap-distance-right:9pt;mso-wrap-distance-bottom:0;mso-position-horizontal:absolute;mso-position-horizontal-relative:text;mso-position-vertical:absolute;mso-position-vertical-relative:text;mso-width-percent:0;mso-height-percent:0;mso-width-relative:margin;mso-height-relative:margin;v-text-anchor:middle" o:gfxdata="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" fillcolor="#e2efd9 [665]" strokecolor="#09101d [484]" strokeweight="1pt"/>
             </w:pict>
           </mc:Fallback>
         </mc:AlternateContent>
@@ -6624,6 +6650,88 @@
           <w:tab w:val="left" w:pos="5576"/>
         </w:tabs>
       </w:pPr>
+      <w:r>
+        <w:rPr>
+          <w:noProof/>
+        </w:rPr>
+        <mc:AlternateContent>
+          <mc:Choice Requires="wps">
+            <w:drawing>
+              <wp:anchor distT="0" distB="0" distL="114300" distR="114300" simplePos="0" relativeHeight="251865088" behindDoc="0" locked="0" layoutInCell="1" allowOverlap="1" wp14:anchorId="0AB6F833" wp14:editId="285C6990">
+                <wp:simplePos x="0" y="0"/>
+                <wp:positionH relativeFrom="column">
+                  <wp:posOffset>3416935</wp:posOffset>
+                </wp:positionH>
+                <wp:positionV relativeFrom="paragraph">
+                  <wp:posOffset>144147</wp:posOffset>
+                </wp:positionV>
+                <wp:extent cx="215900" cy="431800"/>
+                <wp:effectExtent l="6350" t="0" r="0" b="0"/>
+                <wp:wrapNone/>
+                <wp:docPr id="257993335" name="Rectángulo 1"/>
+                <wp:cNvGraphicFramePr/>
+                <a:graphic xmlns:a="http://schemas.openxmlformats.org/drawingml/2006/main">
+                  <a:graphicData uri="http://schemas.microsoft.com/office/word/2010/wordprocessingShape">
+                    <wps:wsp>
+                      <wps:cNvSpPr/>
+                      <wps:spPr>
+                        <a:xfrm rot="16200000">
+                          <a:off x="0" y="0"/>
+                          <a:ext cx="215900" cy="431800"/>
+                        </a:xfrm>
+                        <a:prstGeom prst="rect">
+                          <a:avLst/>
+                        </a:prstGeom>
+                        <a:solidFill>
+                          <a:schemeClr val="accent2">
+                            <a:lumMod val="75000"/>
+                          </a:schemeClr>
+                        </a:solidFill>
+                        <a:ln>
+                          <a:noFill/>
+                        </a:ln>
+                      </wps:spPr>
+                      <wps:style>
+                        <a:lnRef idx="2">
+                          <a:schemeClr val="accent1">
+                            <a:shade val="15000"/>
+                          </a:schemeClr>
+                        </a:lnRef>
+                        <a:fillRef idx="1">
+                          <a:schemeClr val="accent1"/>
+                        </a:fillRef>
+                        <a:effectRef idx="0">
+                          <a:schemeClr val="accent1"/>
+                        </a:effectRef>
+                        <a:fontRef idx="minor">
+                          <a:schemeClr val="lt1"/>
+                        </a:fontRef>
+                      </wps:style>
+                      <wps:bodyPr rot="0" spcFirstLastPara="0" vertOverflow="overflow" horzOverflow="overflow" vert="horz" wrap="square" lIns="91440" tIns="45720" rIns="91440" bIns="45720" numCol="1" spcCol="0" rtlCol="0" fromWordArt="0" anchor="ctr" anchorCtr="0" forceAA="0" compatLnSpc="1">
+                        <a:prstTxWarp prst="textNoShape">
+                          <a:avLst/>
+                        </a:prstTxWarp>
+                        <a:noAutofit/>
+                      </wps:bodyPr>
+                    </wps:wsp>
+                  </a:graphicData>
+                </a:graphic>
+                <wp14:sizeRelH relativeFrom="margin">
+                  <wp14:pctWidth>0</wp14:pctWidth>
+                </wp14:sizeRelH>
+                <wp14:sizeRelV relativeFrom="margin">
+                  <wp14:pctHeight>0</wp14:pctHeight>
+                </wp14:sizeRelV>
+              </wp:anchor>
+            </w:drawing>
+          </mc:Choice>
+          <mc:Fallback>
+            <w:pict>
+              <v:rect w14:anchorId="5DCE23F2" id="Rectángulo 1" o:spid="_x0000_s1026" style="position:absolute;margin-left:269.05pt;margin-top:11.35pt;width:17pt;height:34pt;rotation:-90;z-index:251865088;visibility:visible;mso-wrap-style:square;mso-width-percent:0;mso-height-percent:0;mso-wrap-distance-left:9pt;mso-wrap-distance-top:0;mso-wrap-distance-right:9pt;mso-wrap-distance-bottom:0;mso-position-horizontal:absolute;mso-position-horizontal-relative:text;mso-position-vertical:absolute;mso-position-vertical-relative:text;mso-width-percent:0;mso-height-percent:0;mso-width-relative:margin;mso-height-relative:margin;v-text-anchor:middle" o:gfxdata="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" fillcolor="#c45911 [2405]" stroked="f" strokeweight="1pt"/>
+            </w:pict>
+          </mc:Fallback>
+        </mc:AlternateContent>
+      </w:r>
     </w:p>
     <w:p>
       <w:pPr>
@@ -6745,81 +6853,7 @@
         <w:rPr>
           <w:noProof/>
         </w:rPr>
-        <mc:AlternateContent>
-          <mc:Choice Requires="wps">
-            <w:drawing>
-              <wp:anchor distT="0" distB="0" distL="114300" distR="114300" simplePos="0" relativeHeight="251784192" behindDoc="0" locked="0" layoutInCell="1" allowOverlap="1" wp14:anchorId="2EBDD1E1" wp14:editId="43296F38">
-                <wp:simplePos x="0" y="0"/>
-                <wp:positionH relativeFrom="column">
-                  <wp:posOffset>577215</wp:posOffset>
-                </wp:positionH>
-                <wp:positionV relativeFrom="paragraph">
-                  <wp:posOffset>69850</wp:posOffset>
-                </wp:positionV>
-                <wp:extent cx="1954530" cy="5705475"/>
-                <wp:effectExtent l="0" t="0" r="26670" b="28575"/>
-                <wp:wrapNone/>
-                <wp:docPr id="1510092090" name="Rectángulo 1"/>
-                <wp:cNvGraphicFramePr/>
-                <a:graphic xmlns:a="http://schemas.openxmlformats.org/drawingml/2006/main">
-                  <a:graphicData uri="http://schemas.microsoft.com/office/word/2010/wordprocessingShape">
-                    <wps:wsp>
-                      <wps:cNvSpPr/>
-                      <wps:spPr>
-                        <a:xfrm>
-                          <a:off x="0" y="0"/>
-                          <a:ext cx="1954530" cy="5705475"/>
-                        </a:xfrm>
-                        <a:prstGeom prst="rect">
-                          <a:avLst/>
-                        </a:prstGeom>
-                        <a:noFill/>
-                      </wps:spPr>
-                      <wps:style>
-                        <a:lnRef idx="2">
-                          <a:schemeClr val="accent1">
-                            <a:shade val="15000"/>
-                          </a:schemeClr>
-                        </a:lnRef>
-                        <a:fillRef idx="1">
-                          <a:schemeClr val="accent1"/>
-                        </a:fillRef>
-                        <a:effectRef idx="0">
-                          <a:schemeClr val="accent1"/>
-                        </a:effectRef>
-                        <a:fontRef idx="minor">
-                          <a:schemeClr val="lt1"/>
-                        </a:fontRef>
-                      </wps:style>
-                      <wps:bodyPr rot="0" spcFirstLastPara="0" vertOverflow="overflow" horzOverflow="overflow" vert="horz" wrap="square" lIns="91440" tIns="45720" rIns="91440" bIns="45720" numCol="1" spcCol="0" rtlCol="0" fromWordArt="0" anchor="ctr" anchorCtr="0" forceAA="0" compatLnSpc="1">
-                        <a:prstTxWarp prst="textNoShape">
-                          <a:avLst/>
-                        </a:prstTxWarp>
-                        <a:noAutofit/>
-                      </wps:bodyPr>
-                    </wps:wsp>
-                  </a:graphicData>
-                </a:graphic>
-                <wp14:sizeRelH relativeFrom="margin">
-                  <wp14:pctWidth>0</wp14:pctWidth>
-                </wp14:sizeRelH>
-                <wp14:sizeRelV relativeFrom="margin">
-                  <wp14:pctHeight>0</wp14:pctHeight>
-                </wp14:sizeRelV>
-              </wp:anchor>
-            </w:drawing>
-          </mc:Choice>
-          <mc:Fallback>
-            <w:pict>
-              <v:rect w14:anchorId="1CF368A3" id="Rectángulo 1" o:spid="_x0000_s1026" style="position:absolute;margin-left:45.45pt;margin-top:5.5pt;width:153.9pt;height:449.25pt;z-index:251784192;visibility:visible;mso-wrap-style:square;mso-width-percent:0;mso-height-percent:0;mso-wrap-distance-left:9pt;mso-wrap-distance-top:0;mso-wrap-distance-right:9pt;mso-wrap-distance-bottom:0;mso-position-horizontal:absolute;mso-position-horizontal-relative:text;mso-position-vertical:absolute;mso-position-vertical-relative:text;mso-width-percent:0;mso-height-percent:0;mso-width-relative:margin;mso-height-relative:margin;v-text-anchor:middle" o:gfxdata="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" filled="f" strokecolor="#09101d [484]" strokeweight="1pt"/>
-            </w:pict>
-          </mc:Fallback>
-        </mc:AlternateContent>
-      </w:r>
-      <w:r>
-        <w:rPr>
-          <w:noProof/>
-        </w:rPr>
+        <w:lastRenderedPageBreak/>
         <w:drawing>
           <wp:inline distT="0" distB="0" distL="0" distR="0">
             <wp:extent cx="5613400" cy="3149600"/>
@@ -6869,89 +6903,6 @@
           </wp:inline>
         </w:drawing>
       </w:r>
-      <w:r>
-        <w:rPr>
-          <w:noProof/>
-        </w:rPr>
-        <mc:AlternateContent>
-          <mc:Choice Requires="wps">
-            <w:drawing>
-              <wp:anchor distT="0" distB="0" distL="114300" distR="114300" simplePos="0" relativeHeight="251786240" behindDoc="0" locked="0" layoutInCell="1" allowOverlap="1" wp14:anchorId="33D799EB" wp14:editId="71389F50">
-                <wp:simplePos x="0" y="0"/>
-                <wp:positionH relativeFrom="column">
-                  <wp:posOffset>665480</wp:posOffset>
-                </wp:positionH>
-                <wp:positionV relativeFrom="paragraph">
-                  <wp:posOffset>69850</wp:posOffset>
-                </wp:positionV>
-                <wp:extent cx="1771200" cy="5706000"/>
-                <wp:effectExtent l="0" t="0" r="19685" b="28575"/>
-                <wp:wrapNone/>
-                <wp:docPr id="1614432643" name="Rectángulo 1"/>
-                <wp:cNvGraphicFramePr/>
-                <a:graphic xmlns:a="http://schemas.openxmlformats.org/drawingml/2006/main">
-                  <a:graphicData uri="http://schemas.microsoft.com/office/word/2010/wordprocessingShape">
-                    <wps:wsp>
-                      <wps:cNvSpPr/>
-                      <wps:spPr>
-                        <a:xfrm>
-                          <a:off x="0" y="0"/>
-                          <a:ext cx="1771200" cy="5706000"/>
-                        </a:xfrm>
-                        <a:prstGeom prst="rect">
-                          <a:avLst/>
-                        </a:prstGeom>
-                        <a:noFill/>
-                        <a:ln>
-                          <a:solidFill>
-                            <a:schemeClr val="accent6">
-                              <a:lumMod val="60000"/>
-                              <a:lumOff val="40000"/>
-                            </a:schemeClr>
-                          </a:solidFill>
-                        </a:ln>
-                      </wps:spPr>
-                      <wps:style>
-                        <a:lnRef idx="2">
-                          <a:schemeClr val="accent1">
-                            <a:shade val="15000"/>
-                          </a:schemeClr>
-                        </a:lnRef>
-                        <a:fillRef idx="1">
-                          <a:schemeClr val="accent1"/>
-                        </a:fillRef>
-                        <a:effectRef idx="0">
-                          <a:schemeClr val="accent1"/>
-                        </a:effectRef>
-                        <a:fontRef idx="minor">
-                          <a:schemeClr val="lt1"/>
-                        </a:fontRef>
-                      </wps:style>
-                      <wps:bodyPr rot="0" spcFirstLastPara="0" vertOverflow="overflow" horzOverflow="overflow" vert="horz" wrap="square" lIns="91440" tIns="45720" rIns="91440" bIns="45720" numCol="1" spcCol="0" rtlCol="0" fromWordArt="0" anchor="ctr" anchorCtr="0" forceAA="0" compatLnSpc="1">
-                        <a:prstTxWarp prst="textNoShape">
-                          <a:avLst/>
-                        </a:prstTxWarp>
-                        <a:noAutofit/>
-                      </wps:bodyPr>
-                    </wps:wsp>
-                  </a:graphicData>
-                </a:graphic>
-                <wp14:sizeRelH relativeFrom="margin">
-                  <wp14:pctWidth>0</wp14:pctWidth>
-                </wp14:sizeRelH>
-                <wp14:sizeRelV relativeFrom="margin">
-                  <wp14:pctHeight>0</wp14:pctHeight>
-                </wp14:sizeRelV>
-              </wp:anchor>
-            </w:drawing>
-          </mc:Choice>
-          <mc:Fallback>
-            <w:pict>
-              <v:rect w14:anchorId="0AE9B461" id="Rectángulo 1" o:spid="_x0000_s1026" style="position:absolute;margin-left:52.4pt;margin-top:5.5pt;width:139.45pt;height:449.3pt;z-index:251786240;visibility:visible;mso-wrap-style:square;mso-width-percent:0;mso-height-percent:0;mso-wrap-distance-left:9pt;mso-wrap-distance-top:0;mso-wrap-distance-right:9pt;mso-wrap-distance-bottom:0;mso-position-horizontal:absolute;mso-position-horizontal-relative:text;mso-position-vertical:absolute;mso-position-vertical-relative:text;mso-width-percent:0;mso-height-percent:0;mso-width-relative:margin;mso-height-relative:margin;v-text-anchor:middle" o:gfxdata="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" filled="f" strokecolor="#a8d08d [1945]" strokeweight="1pt"/>
-            </w:pict>
-          </mc:Fallback>
-        </mc:AlternateContent>
-      </w:r>
     </w:p>
     <w:p>
       <w:pPr>
@@ -6960,106 +6911,7 @@
         </w:tabs>
       </w:pPr>
     </w:p>
-    <w:p>
-      <w:pPr>
-        <w:jc w:val="center"/>
-      </w:pPr>
-    </w:p>
-    <w:p>
-      <w:pPr>
-        <w:jc w:val="center"/>
-      </w:pPr>
-    </w:p>
-    <w:p>
-      <w:pPr>
-        <w:jc w:val="center"/>
-      </w:pPr>
-    </w:p>
-    <w:p>
-      <w:pPr>
-        <w:jc w:val="center"/>
-      </w:pPr>
-    </w:p>
-    <w:p>
-      <w:pPr>
-        <w:jc w:val="center"/>
-      </w:pPr>
-    </w:p>
-    <w:p>
-      <w:pPr>
-        <w:jc w:val="center"/>
-      </w:pPr>
-    </w:p>
-    <w:p>
-      <w:pPr>
-        <w:jc w:val="center"/>
-      </w:pPr>
-    </w:p>
-    <w:p>
-      <w:pPr>
-        <w:jc w:val="center"/>
-      </w:pPr>
-    </w:p>
-    <w:p>
-      <w:pPr>
-        <w:jc w:val="center"/>
-      </w:pPr>
-    </w:p>
-    <w:p>
-      <w:pPr>
-        <w:jc w:val="center"/>
-      </w:pPr>
-    </w:p>
-    <w:p>
-      <w:pPr>
-        <w:jc w:val="center"/>
-      </w:pPr>
-    </w:p>
-    <w:p>
-      <w:pPr>
-        <w:jc w:val="center"/>
-      </w:pPr>
-    </w:p>
-    <w:p>
-      <w:pPr>
-        <w:jc w:val="center"/>
-      </w:pPr>
-    </w:p>
-    <w:p>
-      <w:pPr>
-        <w:jc w:val="center"/>
-      </w:pPr>
-    </w:p>
-    <w:p>
-      <w:pPr>
-        <w:jc w:val="center"/>
-      </w:pPr>
-    </w:p>
-    <w:p>
-      <w:pPr>
-        <w:jc w:val="center"/>
-      </w:pPr>
-    </w:p>
-    <w:p>
-      <w:pPr>
-        <w:jc w:val="center"/>
-      </w:pPr>
-    </w:p>
-    <w:p>
-      <w:pPr>
-        <w:jc w:val="center"/>
-      </w:pPr>
-    </w:p>
-    <w:p>
-      <w:pPr>
-        <w:jc w:val="center"/>
-      </w:pPr>
-    </w:p>
-    <w:p>
-      <w:pPr>
-        <w:jc w:val="center"/>
-      </w:pPr>
-    </w:p>
+    <w:p/>
     <w:p>
       <w:pPr>
         <w:jc w:val="center"/>
@@ -8226,7 +8078,7 @@
           </mc:Choice>
           <mc:Fallback>
             <w:pict>
-              <v:group w14:anchorId="2E78EDDB" id="Grupo 84" o:spid="_x0000_s1026" style="position:absolute;margin-left:-52.9pt;margin-top:-64.05pt;width:1127.95pt;height:852.15pt;z-index:251792384" coordsize="143249,108223" o:gfxdata="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">
+              <v:group w14:anchorId="5A9A1542" id="Grupo 84" o:spid="_x0000_s1026" style="position:absolute;margin-left:-52.9pt;margin-top:-64.05pt;width:1127.95pt;height:852.15pt;z-index:251792384" coordsize="143249,108223" o:gfxdata="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">
                 <v:shapetype id="_x0000_t75" coordsize="21600,21600" o:spt="75" o:preferrelative="t" path="m@4@5l@4@11@9@11@9@5xe" filled="f" stroked="f">
                   <v:stroke joinstyle="miter"/>
                   <v:formulas>
@@ -9790,6 +9642,80 @@
       <w:pPr>
         <w:jc w:val="center"/>
       </w:pPr>
+      <w:r>
+        <w:rPr>
+          <w:noProof/>
+        </w:rPr>
+        <mc:AlternateContent>
+          <mc:Choice Requires="wps">
+            <w:drawing>
+              <wp:anchor distT="0" distB="0" distL="114300" distR="114300" simplePos="0" relativeHeight="251852800" behindDoc="0" locked="0" layoutInCell="1" allowOverlap="1">
+                <wp:simplePos x="0" y="0"/>
+                <wp:positionH relativeFrom="column">
+                  <wp:posOffset>6607175</wp:posOffset>
+                </wp:positionH>
+                <wp:positionV relativeFrom="paragraph">
+                  <wp:posOffset>4209415</wp:posOffset>
+                </wp:positionV>
+                <wp:extent cx="518583" cy="0"/>
+                <wp:effectExtent l="0" t="0" r="0" b="0"/>
+                <wp:wrapNone/>
+                <wp:docPr id="127496813" name="Conector recto 99"/>
+                <wp:cNvGraphicFramePr/>
+                <a:graphic xmlns:a="http://schemas.openxmlformats.org/drawingml/2006/main">
+                  <a:graphicData uri="http://schemas.microsoft.com/office/word/2010/wordprocessingShape">
+                    <wps:wsp>
+                      <wps:cNvCnPr/>
+                      <wps:spPr>
+                        <a:xfrm>
+                          <a:off x="0" y="0"/>
+                          <a:ext cx="518583" cy="0"/>
+                        </a:xfrm>
+                        <a:prstGeom prst="line">
+                          <a:avLst/>
+                        </a:prstGeom>
+                        <a:ln w="19050">
+                          <a:solidFill>
+                            <a:schemeClr val="accent6"/>
+                          </a:solidFill>
+                        </a:ln>
+                      </wps:spPr>
+                      <wps:style>
+                        <a:lnRef idx="1">
+                          <a:schemeClr val="accent1"/>
+                        </a:lnRef>
+                        <a:fillRef idx="0">
+                          <a:schemeClr val="accent1"/>
+                        </a:fillRef>
+                        <a:effectRef idx="0">
+                          <a:schemeClr val="accent1"/>
+                        </a:effectRef>
+                        <a:fontRef idx="minor">
+                          <a:schemeClr val="tx1"/>
+                        </a:fontRef>
+                      </wps:style>
+                      <wps:bodyPr/>
+                    </wps:wsp>
+                  </a:graphicData>
+                </a:graphic>
+                <wp14:sizeRelH relativeFrom="margin">
+                  <wp14:pctWidth>0</wp14:pctWidth>
+                </wp14:sizeRelH>
+                <wp14:sizeRelV relativeFrom="margin">
+                  <wp14:pctHeight>0</wp14:pctHeight>
+                </wp14:sizeRelV>
+              </wp:anchor>
+            </w:drawing>
+          </mc:Choice>
+          <mc:Fallback>
+            <w:pict>
+              <v:line w14:anchorId="334285F5" id="Conector recto 99" o:spid="_x0000_s1026" style="position:absolute;z-index:251852800;visibility:visible;mso-wrap-style:square;mso-width-percent:0;mso-height-percent:0;mso-wrap-distance-left:9pt;mso-wrap-distance-top:0;mso-wrap-distance-right:9pt;mso-wrap-distance-bottom:0;mso-position-horizontal:absolute;mso-position-horizontal-relative:text;mso-position-vertical:absolute;mso-position-vertical-relative:text;mso-width-percent:0;mso-height-percent:0;mso-width-relative:margin;mso-height-relative:margin" from="520.25pt,331.45pt" to="561.1pt,331.45pt" o:gfxdata="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" strokecolor="#70ad47 [3209]" strokeweight="1.5pt">
+                <v:stroke joinstyle="miter"/>
+              </v:line>
+            </w:pict>
+          </mc:Fallback>
+        </mc:AlternateContent>
+      </w:r>
       <w:r>
         <w:rPr>
           <w:noProof/>

</xml_diff>